<commit_message>
Adding backend systema nd Explain UI
</commit_message>
<xml_diff>
--- a/Backend System.docx
+++ b/Backend System.docx
@@ -4,109 +4,1032 @@
   <w:body>
     <w:p>
       <w:pPr>
+        <w:ind w:left="1080" w:hanging="360"/>
+      </w:pPr>
+      <w:r>
+        <w:t>You can create, save and edit database on Unit project.</w:t>
+      </w:r>
+    </w:p>
+    <w:p>
+      <w:pPr>
+        <w:ind w:left="1080" w:hanging="360"/>
+      </w:pPr>
+      <w:r>
+        <w:t xml:space="preserve">But it’s not good for secure. </w:t>
+      </w:r>
+      <w:r>
+        <w:t>So,</w:t>
+      </w:r>
+      <w:r>
+        <w:t xml:space="preserve"> we need backend system.</w:t>
+      </w:r>
+    </w:p>
+    <w:p>
+      <w:pPr>
+        <w:ind w:left="1080" w:hanging="360"/>
+      </w:pPr>
+      <w:r>
+        <w:t>Also, this game is NFT game on blockchain network.</w:t>
+      </w:r>
+    </w:p>
+    <w:p>
+      <w:pPr>
+        <w:ind w:left="720"/>
+      </w:pPr>
+      <w:r>
+        <w:t xml:space="preserve">We can </w:t>
+      </w:r>
+      <w:r>
+        <w:t>also use blockchain for database. It is possible. You can create new contract on network for database.  But there is fee and speed problem.</w:t>
+      </w:r>
+    </w:p>
+    <w:p>
+      <w:pPr>
+        <w:ind w:left="1080" w:hanging="360"/>
+      </w:pPr>
+      <w:r>
+        <w:t>Therefore, we need to have backend system.</w:t>
+      </w:r>
+    </w:p>
+    <w:p>
+      <w:pPr>
+        <w:ind w:left="1080" w:hanging="360"/>
+      </w:pPr>
+      <w:r>
+        <w:t>You prefer NoSQL. This is good choice. So, I will use MongoDB for database.</w:t>
+      </w:r>
+    </w:p>
+    <w:p>
+      <w:pPr>
+        <w:ind w:left="1080" w:hanging="360"/>
+      </w:pPr>
+      <w:r>
+        <w:t>Simply Diagram.</w:t>
+      </w:r>
+    </w:p>
+    <w:p>
+      <w:pPr>
+        <w:ind w:left="1080" w:hanging="360"/>
+      </w:pPr>
+      <w:r>
+        <w:rPr>
+          <w:noProof/>
+        </w:rPr>
+        <mc:AlternateContent>
+          <mc:Choice Requires="wpc">
+            <w:drawing>
+              <wp:inline distT="0" distB="0" distL="0" distR="0" wp14:anchorId="0F193824" wp14:editId="58DE5DF2">
+                <wp:extent cx="5486400" cy="3200400"/>
+                <wp:effectExtent l="0" t="0" r="0" b="0"/>
+                <wp:docPr id="1" name="Canvas 1"/>
+                <wp:cNvGraphicFramePr>
+                  <a:graphicFrameLocks xmlns:a="http://schemas.openxmlformats.org/drawingml/2006/main" noChangeAspect="1"/>
+                </wp:cNvGraphicFramePr>
+                <a:graphic xmlns:a="http://schemas.openxmlformats.org/drawingml/2006/main">
+                  <a:graphicData uri="http://schemas.microsoft.com/office/word/2010/wordprocessingCanvas">
+                    <wpc:wpc>
+                      <wpc:bg>
+                        <a:solidFill>
+                          <a:prstClr val="white"/>
+                        </a:solidFill>
+                      </wpc:bg>
+                      <wpc:whole/>
+                      <wps:wsp>
+                        <wps:cNvPr id="2" name="Rectangle 2"/>
+                        <wps:cNvSpPr/>
+                        <wps:spPr>
+                          <a:xfrm>
+                            <a:off x="129653" y="1050878"/>
+                            <a:ext cx="1289714" cy="682388"/>
+                          </a:xfrm>
+                          <a:prstGeom prst="rect">
+                            <a:avLst/>
+                          </a:prstGeom>
+                        </wps:spPr>
+                        <wps:style>
+                          <a:lnRef idx="2">
+                            <a:schemeClr val="accent1">
+                              <a:shade val="50000"/>
+                            </a:schemeClr>
+                          </a:lnRef>
+                          <a:fillRef idx="1">
+                            <a:schemeClr val="accent1"/>
+                          </a:fillRef>
+                          <a:effectRef idx="0">
+                            <a:schemeClr val="accent1"/>
+                          </a:effectRef>
+                          <a:fontRef idx="minor">
+                            <a:schemeClr val="lt1"/>
+                          </a:fontRef>
+                        </wps:style>
+                        <wps:txbx>
+                          <w:txbxContent>
+                            <w:p>
+                              <w:pPr>
+                                <w:jc w:val="center"/>
+                              </w:pPr>
+                              <w:r>
+                                <w:t>Client</w:t>
+                              </w:r>
+                            </w:p>
+                          </w:txbxContent>
+                        </wps:txbx>
+                        <wps:bodyPr rot="0" spcFirstLastPara="0" vertOverflow="overflow" horzOverflow="overflow" vert="horz" wrap="square" lIns="91440" tIns="45720" rIns="91440" bIns="45720" numCol="1" spcCol="0" rtlCol="0" fromWordArt="0" anchor="ctr" anchorCtr="0" forceAA="0" compatLnSpc="1">
+                          <a:prstTxWarp prst="textNoShape">
+                            <a:avLst/>
+                          </a:prstTxWarp>
+                          <a:noAutofit/>
+                        </wps:bodyPr>
+                      </wps:wsp>
+                      <wps:wsp>
+                        <wps:cNvPr id="3" name="Rectangle 3"/>
+                        <wps:cNvSpPr/>
+                        <wps:spPr>
+                          <a:xfrm>
+                            <a:off x="1947385" y="1578896"/>
+                            <a:ext cx="1289685" cy="681990"/>
+                          </a:xfrm>
+                          <a:prstGeom prst="rect">
+                            <a:avLst/>
+                          </a:prstGeom>
+                        </wps:spPr>
+                        <wps:style>
+                          <a:lnRef idx="2">
+                            <a:schemeClr val="accent1">
+                              <a:shade val="50000"/>
+                            </a:schemeClr>
+                          </a:lnRef>
+                          <a:fillRef idx="1">
+                            <a:schemeClr val="accent1"/>
+                          </a:fillRef>
+                          <a:effectRef idx="0">
+                            <a:schemeClr val="accent1"/>
+                          </a:effectRef>
+                          <a:fontRef idx="minor">
+                            <a:schemeClr val="lt1"/>
+                          </a:fontRef>
+                        </wps:style>
+                        <wps:txbx>
+                          <w:txbxContent>
+                            <w:p>
+                              <w:pPr>
+                                <w:spacing w:line="256" w:lineRule="auto"/>
+                                <w:jc w:val="center"/>
+                                <w:rPr>
+                                  <w:rFonts w:eastAsia="Malgun Gothic"/>
+                                </w:rPr>
+                              </w:pPr>
+                              <w:r>
+                                <w:rPr>
+                                  <w:rFonts w:eastAsia="Malgun Gothic"/>
+                                </w:rPr>
+                                <w:t>Backend</w:t>
+                              </w:r>
+                            </w:p>
+                          </w:txbxContent>
+                        </wps:txbx>
+                        <wps:bodyPr rot="0" spcFirstLastPara="0" vert="horz" wrap="square" lIns="91440" tIns="45720" rIns="91440" bIns="45720" numCol="1" spcCol="0" rtlCol="0" fromWordArt="0" anchor="ctr" anchorCtr="0" forceAA="0" compatLnSpc="1">
+                          <a:prstTxWarp prst="textNoShape">
+                            <a:avLst/>
+                          </a:prstTxWarp>
+                          <a:noAutofit/>
+                        </wps:bodyPr>
+                      </wps:wsp>
+                      <wps:wsp>
+                        <wps:cNvPr id="4" name="Rectangle 4"/>
+                        <wps:cNvSpPr/>
+                        <wps:spPr>
+                          <a:xfrm>
+                            <a:off x="1920089" y="357421"/>
+                            <a:ext cx="1289685" cy="681990"/>
+                          </a:xfrm>
+                          <a:prstGeom prst="rect">
+                            <a:avLst/>
+                          </a:prstGeom>
+                        </wps:spPr>
+                        <wps:style>
+                          <a:lnRef idx="2">
+                            <a:schemeClr val="accent1">
+                              <a:shade val="50000"/>
+                            </a:schemeClr>
+                          </a:lnRef>
+                          <a:fillRef idx="1">
+                            <a:schemeClr val="accent1"/>
+                          </a:fillRef>
+                          <a:effectRef idx="0">
+                            <a:schemeClr val="accent1"/>
+                          </a:effectRef>
+                          <a:fontRef idx="minor">
+                            <a:schemeClr val="lt1"/>
+                          </a:fontRef>
+                        </wps:style>
+                        <wps:txbx>
+                          <w:txbxContent>
+                            <w:p>
+                              <w:pPr>
+                                <w:spacing w:line="254" w:lineRule="auto"/>
+                                <w:jc w:val="center"/>
+                                <w:rPr>
+                                  <w:rFonts w:eastAsia="Malgun Gothic"/>
+                                </w:rPr>
+                              </w:pPr>
+                              <w:r>
+                                <w:rPr>
+                                  <w:rFonts w:eastAsia="Malgun Gothic"/>
+                                </w:rPr>
+                                <w:t>Blockchain</w:t>
+                              </w:r>
+                            </w:p>
+                            <w:p>
+                              <w:pPr>
+                                <w:spacing w:line="254" w:lineRule="auto"/>
+                                <w:jc w:val="center"/>
+                                <w:rPr>
+                                  <w:rFonts w:eastAsia="Malgun Gothic"/>
+                                </w:rPr>
+                              </w:pPr>
+                              <w:r>
+                                <w:rPr>
+                                  <w:rFonts w:eastAsia="Malgun Gothic"/>
+                                </w:rPr>
+                                <w:t>Contract</w:t>
+                              </w:r>
+                            </w:p>
+                          </w:txbxContent>
+                        </wps:txbx>
+                        <wps:bodyPr rot="0" spcFirstLastPara="0" vert="horz" wrap="square" lIns="91440" tIns="45720" rIns="91440" bIns="45720" numCol="1" spcCol="0" rtlCol="0" fromWordArt="0" anchor="ctr" anchorCtr="0" forceAA="0" compatLnSpc="1">
+                          <a:prstTxWarp prst="textNoShape">
+                            <a:avLst/>
+                          </a:prstTxWarp>
+                          <a:noAutofit/>
+                        </wps:bodyPr>
+                      </wps:wsp>
+                      <wps:wsp>
+                        <wps:cNvPr id="5" name="Rectangle 5"/>
+                        <wps:cNvSpPr/>
+                        <wps:spPr>
+                          <a:xfrm>
+                            <a:off x="3871719" y="1578896"/>
+                            <a:ext cx="1289685" cy="681990"/>
+                          </a:xfrm>
+                          <a:prstGeom prst="rect">
+                            <a:avLst/>
+                          </a:prstGeom>
+                        </wps:spPr>
+                        <wps:style>
+                          <a:lnRef idx="2">
+                            <a:schemeClr val="accent1">
+                              <a:shade val="50000"/>
+                            </a:schemeClr>
+                          </a:lnRef>
+                          <a:fillRef idx="1">
+                            <a:schemeClr val="accent1"/>
+                          </a:fillRef>
+                          <a:effectRef idx="0">
+                            <a:schemeClr val="accent1"/>
+                          </a:effectRef>
+                          <a:fontRef idx="minor">
+                            <a:schemeClr val="lt1"/>
+                          </a:fontRef>
+                        </wps:style>
+                        <wps:txbx>
+                          <w:txbxContent>
+                            <w:p>
+                              <w:pPr>
+                                <w:spacing w:line="254" w:lineRule="auto"/>
+                                <w:jc w:val="center"/>
+                                <w:rPr>
+                                  <w:rFonts w:eastAsia="Malgun Gothic"/>
+                                </w:rPr>
+                              </w:pPr>
+                              <w:r>
+                                <w:rPr>
+                                  <w:rFonts w:eastAsia="Malgun Gothic"/>
+                                </w:rPr>
+                                <w:t>Database</w:t>
+                              </w:r>
+                            </w:p>
+                          </w:txbxContent>
+                        </wps:txbx>
+                        <wps:bodyPr rot="0" spcFirstLastPara="0" vert="horz" wrap="square" lIns="91440" tIns="45720" rIns="91440" bIns="45720" numCol="1" spcCol="0" rtlCol="0" fromWordArt="0" anchor="ctr" anchorCtr="0" forceAA="0" compatLnSpc="1">
+                          <a:prstTxWarp prst="textNoShape">
+                            <a:avLst/>
+                          </a:prstTxWarp>
+                          <a:noAutofit/>
+                        </wps:bodyPr>
+                      </wps:wsp>
+                      <wps:wsp>
+                        <wps:cNvPr id="6" name="Straight Arrow Connector 6"/>
+                        <wps:cNvCnPr>
+                          <a:stCxn id="2" idx="3"/>
+                          <a:endCxn id="3" idx="1"/>
+                        </wps:cNvCnPr>
+                        <wps:spPr>
+                          <a:xfrm>
+                            <a:off x="1419367" y="1392072"/>
+                            <a:ext cx="528018" cy="527819"/>
+                          </a:xfrm>
+                          <a:prstGeom prst="straightConnector1">
+                            <a:avLst/>
+                          </a:prstGeom>
+                          <a:ln>
+                            <a:tailEnd type="triangle"/>
+                          </a:ln>
+                        </wps:spPr>
+                        <wps:style>
+                          <a:lnRef idx="1">
+                            <a:schemeClr val="accent1"/>
+                          </a:lnRef>
+                          <a:fillRef idx="0">
+                            <a:schemeClr val="accent1"/>
+                          </a:fillRef>
+                          <a:effectRef idx="0">
+                            <a:schemeClr val="accent1"/>
+                          </a:effectRef>
+                          <a:fontRef idx="minor">
+                            <a:schemeClr val="tx1"/>
+                          </a:fontRef>
+                        </wps:style>
+                        <wps:bodyPr/>
+                      </wps:wsp>
+                      <wps:wsp>
+                        <wps:cNvPr id="7" name="Straight Arrow Connector 7"/>
+                        <wps:cNvCnPr>
+                          <a:stCxn id="3" idx="3"/>
+                          <a:endCxn id="5" idx="1"/>
+                        </wps:cNvCnPr>
+                        <wps:spPr>
+                          <a:xfrm>
+                            <a:off x="3237070" y="1919891"/>
+                            <a:ext cx="634649" cy="0"/>
+                          </a:xfrm>
+                          <a:prstGeom prst="straightConnector1">
+                            <a:avLst/>
+                          </a:prstGeom>
+                          <a:ln>
+                            <a:tailEnd type="triangle"/>
+                          </a:ln>
+                        </wps:spPr>
+                        <wps:style>
+                          <a:lnRef idx="1">
+                            <a:schemeClr val="accent1"/>
+                          </a:lnRef>
+                          <a:fillRef idx="0">
+                            <a:schemeClr val="accent1"/>
+                          </a:fillRef>
+                          <a:effectRef idx="0">
+                            <a:schemeClr val="accent1"/>
+                          </a:effectRef>
+                          <a:fontRef idx="minor">
+                            <a:schemeClr val="tx1"/>
+                          </a:fontRef>
+                        </wps:style>
+                        <wps:bodyPr/>
+                      </wps:wsp>
+                      <wps:wsp>
+                        <wps:cNvPr id="8" name="Straight Arrow Connector 8"/>
+                        <wps:cNvCnPr>
+                          <a:stCxn id="3" idx="0"/>
+                        </wps:cNvCnPr>
+                        <wps:spPr>
+                          <a:xfrm flipH="1" flipV="1">
+                            <a:off x="2586251" y="1039411"/>
+                            <a:ext cx="5977" cy="539485"/>
+                          </a:xfrm>
+                          <a:prstGeom prst="straightConnector1">
+                            <a:avLst/>
+                          </a:prstGeom>
+                          <a:ln>
+                            <a:tailEnd type="triangle"/>
+                          </a:ln>
+                        </wps:spPr>
+                        <wps:style>
+                          <a:lnRef idx="1">
+                            <a:schemeClr val="accent1"/>
+                          </a:lnRef>
+                          <a:fillRef idx="0">
+                            <a:schemeClr val="accent1"/>
+                          </a:fillRef>
+                          <a:effectRef idx="0">
+                            <a:schemeClr val="accent1"/>
+                          </a:effectRef>
+                          <a:fontRef idx="minor">
+                            <a:schemeClr val="tx1"/>
+                          </a:fontRef>
+                        </wps:style>
+                        <wps:bodyPr/>
+                      </wps:wsp>
+                      <wps:wsp>
+                        <wps:cNvPr id="9" name="Straight Arrow Connector 9"/>
+                        <wps:cNvCnPr>
+                          <a:stCxn id="2" idx="3"/>
+                          <a:endCxn id="4" idx="1"/>
+                        </wps:cNvCnPr>
+                        <wps:spPr>
+                          <a:xfrm flipV="1">
+                            <a:off x="1419367" y="698416"/>
+                            <a:ext cx="500722" cy="693656"/>
+                          </a:xfrm>
+                          <a:prstGeom prst="straightConnector1">
+                            <a:avLst/>
+                          </a:prstGeom>
+                          <a:ln>
+                            <a:tailEnd type="triangle"/>
+                          </a:ln>
+                        </wps:spPr>
+                        <wps:style>
+                          <a:lnRef idx="1">
+                            <a:schemeClr val="accent1"/>
+                          </a:lnRef>
+                          <a:fillRef idx="0">
+                            <a:schemeClr val="accent1"/>
+                          </a:fillRef>
+                          <a:effectRef idx="0">
+                            <a:schemeClr val="accent1"/>
+                          </a:effectRef>
+                          <a:fontRef idx="minor">
+                            <a:schemeClr val="tx1"/>
+                          </a:fontRef>
+                        </wps:style>
+                        <wps:bodyPr/>
+                      </wps:wsp>
+                      <wps:wsp>
+                        <wps:cNvPr id="10" name="Straight Arrow Connector 10"/>
+                        <wps:cNvCnPr/>
+                        <wps:spPr>
+                          <a:xfrm flipH="1">
+                            <a:off x="3237070" y="1774209"/>
+                            <a:ext cx="625246" cy="6824"/>
+                          </a:xfrm>
+                          <a:prstGeom prst="straightConnector1">
+                            <a:avLst/>
+                          </a:prstGeom>
+                          <a:ln>
+                            <a:tailEnd type="triangle"/>
+                          </a:ln>
+                        </wps:spPr>
+                        <wps:style>
+                          <a:lnRef idx="1">
+                            <a:schemeClr val="accent1"/>
+                          </a:lnRef>
+                          <a:fillRef idx="0">
+                            <a:schemeClr val="accent1"/>
+                          </a:fillRef>
+                          <a:effectRef idx="0">
+                            <a:schemeClr val="accent1"/>
+                          </a:effectRef>
+                          <a:fontRef idx="minor">
+                            <a:schemeClr val="tx1"/>
+                          </a:fontRef>
+                        </wps:style>
+                        <wps:bodyPr/>
+                      </wps:wsp>
+                      <wps:wsp>
+                        <wps:cNvPr id="11" name="Straight Arrow Connector 11"/>
+                        <wps:cNvCnPr/>
+                        <wps:spPr>
+                          <a:xfrm flipH="1" flipV="1">
+                            <a:off x="1419367" y="1228298"/>
+                            <a:ext cx="518615" cy="504968"/>
+                          </a:xfrm>
+                          <a:prstGeom prst="straightConnector1">
+                            <a:avLst/>
+                          </a:prstGeom>
+                          <a:ln>
+                            <a:tailEnd type="triangle"/>
+                          </a:ln>
+                        </wps:spPr>
+                        <wps:style>
+                          <a:lnRef idx="1">
+                            <a:schemeClr val="accent1"/>
+                          </a:lnRef>
+                          <a:fillRef idx="0">
+                            <a:schemeClr val="accent1"/>
+                          </a:fillRef>
+                          <a:effectRef idx="0">
+                            <a:schemeClr val="accent1"/>
+                          </a:effectRef>
+                          <a:fontRef idx="minor">
+                            <a:schemeClr val="tx1"/>
+                          </a:fontRef>
+                        </wps:style>
+                        <wps:bodyPr/>
+                      </wps:wsp>
+                      <wps:wsp>
+                        <wps:cNvPr id="12" name="Straight Arrow Connector 12"/>
+                        <wps:cNvCnPr/>
+                        <wps:spPr>
+                          <a:xfrm>
+                            <a:off x="2743200" y="1039411"/>
+                            <a:ext cx="0" cy="495962"/>
+                          </a:xfrm>
+                          <a:prstGeom prst="straightConnector1">
+                            <a:avLst/>
+                          </a:prstGeom>
+                          <a:ln>
+                            <a:tailEnd type="triangle"/>
+                          </a:ln>
+                        </wps:spPr>
+                        <wps:style>
+                          <a:lnRef idx="1">
+                            <a:schemeClr val="accent1"/>
+                          </a:lnRef>
+                          <a:fillRef idx="0">
+                            <a:schemeClr val="accent1"/>
+                          </a:fillRef>
+                          <a:effectRef idx="0">
+                            <a:schemeClr val="accent1"/>
+                          </a:effectRef>
+                          <a:fontRef idx="minor">
+                            <a:schemeClr val="tx1"/>
+                          </a:fontRef>
+                        </wps:style>
+                        <wps:bodyPr/>
+                      </wps:wsp>
+                      <wps:wsp>
+                        <wps:cNvPr id="13" name="Straight Connector 13"/>
+                        <wps:cNvCnPr/>
+                        <wps:spPr>
+                          <a:xfrm flipH="1">
+                            <a:off x="1344304" y="1364776"/>
+                            <a:ext cx="627797" cy="798394"/>
+                          </a:xfrm>
+                          <a:prstGeom prst="line">
+                            <a:avLst/>
+                          </a:prstGeom>
+                        </wps:spPr>
+                        <wps:style>
+                          <a:lnRef idx="3">
+                            <a:schemeClr val="accent2"/>
+                          </a:lnRef>
+                          <a:fillRef idx="0">
+                            <a:schemeClr val="accent2"/>
+                          </a:fillRef>
+                          <a:effectRef idx="2">
+                            <a:schemeClr val="accent2"/>
+                          </a:effectRef>
+                          <a:fontRef idx="minor">
+                            <a:schemeClr val="tx1"/>
+                          </a:fontRef>
+                        </wps:style>
+                        <wps:bodyPr/>
+                      </wps:wsp>
+                      <wps:wsp>
+                        <wps:cNvPr id="14" name="Text Box 14"/>
+                        <wps:cNvSpPr txBox="1"/>
+                        <wps:spPr>
+                          <a:xfrm>
+                            <a:off x="887105" y="2217761"/>
+                            <a:ext cx="874395" cy="914400"/>
+                          </a:xfrm>
+                          <a:prstGeom prst="rect">
+                            <a:avLst/>
+                          </a:prstGeom>
+                          <a:solidFill>
+                            <a:schemeClr val="lt1"/>
+                          </a:solidFill>
+                          <a:ln w="6350">
+                            <a:noFill/>
+                          </a:ln>
+                        </wps:spPr>
+                        <wps:txbx>
+                          <w:txbxContent>
+                            <w:p>
+                              <w:r>
+                                <w:t>Middleware</w:t>
+                              </w:r>
+                            </w:p>
+                          </w:txbxContent>
+                        </wps:txbx>
+                        <wps:bodyPr rot="0" spcFirstLastPara="0" vertOverflow="overflow" horzOverflow="overflow" vert="horz" wrap="none" lIns="91440" tIns="45720" rIns="91440" bIns="45720" numCol="1" spcCol="0" rtlCol="0" fromWordArt="0" anchor="t" anchorCtr="0" forceAA="0" compatLnSpc="1">
+                          <a:prstTxWarp prst="textNoShape">
+                            <a:avLst/>
+                          </a:prstTxWarp>
+                          <a:noAutofit/>
+                        </wps:bodyPr>
+                      </wps:wsp>
+                      <wps:wsp>
+                        <wps:cNvPr id="15" name="Rectangle 15"/>
+                        <wps:cNvSpPr/>
+                        <wps:spPr>
+                          <a:xfrm>
+                            <a:off x="180000" y="180000"/>
+                            <a:ext cx="1289685" cy="475092"/>
+                          </a:xfrm>
+                          <a:prstGeom prst="rect">
+                            <a:avLst/>
+                          </a:prstGeom>
+                        </wps:spPr>
+                        <wps:style>
+                          <a:lnRef idx="2">
+                            <a:schemeClr val="accent1">
+                              <a:shade val="50000"/>
+                            </a:schemeClr>
+                          </a:lnRef>
+                          <a:fillRef idx="1">
+                            <a:schemeClr val="accent1"/>
+                          </a:fillRef>
+                          <a:effectRef idx="0">
+                            <a:schemeClr val="accent1"/>
+                          </a:effectRef>
+                          <a:fontRef idx="minor">
+                            <a:schemeClr val="lt1"/>
+                          </a:fontRef>
+                        </wps:style>
+                        <wps:txbx>
+                          <w:txbxContent>
+                            <w:p>
+                              <w:pPr>
+                                <w:spacing w:line="256" w:lineRule="auto"/>
+                                <w:jc w:val="center"/>
+                                <w:rPr>
+                                  <w:rFonts w:eastAsia="Malgun Gothic"/>
+                                </w:rPr>
+                              </w:pPr>
+                              <w:r>
+                                <w:rPr>
+                                  <w:rFonts w:eastAsia="Malgun Gothic"/>
+                                </w:rPr>
+                                <w:t>Photon or Mirror</w:t>
+                              </w:r>
+                            </w:p>
+                          </w:txbxContent>
+                        </wps:txbx>
+                        <wps:bodyPr rot="0" spcFirstLastPara="0" vert="horz" wrap="square" lIns="91440" tIns="45720" rIns="91440" bIns="45720" numCol="1" spcCol="0" rtlCol="0" fromWordArt="0" anchor="ctr" anchorCtr="0" forceAA="0" compatLnSpc="1">
+                          <a:prstTxWarp prst="textNoShape">
+                            <a:avLst/>
+                          </a:prstTxWarp>
+                          <a:noAutofit/>
+                        </wps:bodyPr>
+                      </wps:wsp>
+                      <wps:wsp>
+                        <wps:cNvPr id="16" name="Straight Arrow Connector 16"/>
+                        <wps:cNvCnPr/>
+                        <wps:spPr>
+                          <a:xfrm flipH="1" flipV="1">
+                            <a:off x="566382" y="661916"/>
+                            <a:ext cx="6824" cy="377495"/>
+                          </a:xfrm>
+                          <a:prstGeom prst="straightConnector1">
+                            <a:avLst/>
+                          </a:prstGeom>
+                          <a:ln>
+                            <a:tailEnd type="triangle"/>
+                          </a:ln>
+                        </wps:spPr>
+                        <wps:style>
+                          <a:lnRef idx="1">
+                            <a:schemeClr val="accent1"/>
+                          </a:lnRef>
+                          <a:fillRef idx="0">
+                            <a:schemeClr val="accent1"/>
+                          </a:fillRef>
+                          <a:effectRef idx="0">
+                            <a:schemeClr val="accent1"/>
+                          </a:effectRef>
+                          <a:fontRef idx="minor">
+                            <a:schemeClr val="tx1"/>
+                          </a:fontRef>
+                        </wps:style>
+                        <wps:bodyPr/>
+                      </wps:wsp>
+                      <wps:wsp>
+                        <wps:cNvPr id="17" name="Straight Arrow Connector 17"/>
+                        <wps:cNvCnPr/>
+                        <wps:spPr>
+                          <a:xfrm flipH="1" flipV="1">
+                            <a:off x="180000" y="180000"/>
+                            <a:ext cx="6350" cy="377190"/>
+                          </a:xfrm>
+                          <a:prstGeom prst="straightConnector1">
+                            <a:avLst/>
+                          </a:prstGeom>
+                          <a:ln>
+                            <a:tailEnd type="triangle"/>
+                          </a:ln>
+                        </wps:spPr>
+                        <wps:style>
+                          <a:lnRef idx="1">
+                            <a:schemeClr val="accent1"/>
+                          </a:lnRef>
+                          <a:fillRef idx="0">
+                            <a:schemeClr val="accent1"/>
+                          </a:fillRef>
+                          <a:effectRef idx="0">
+                            <a:schemeClr val="accent1"/>
+                          </a:effectRef>
+                          <a:fontRef idx="minor">
+                            <a:schemeClr val="tx1"/>
+                          </a:fontRef>
+                        </wps:style>
+                        <wps:bodyPr/>
+                      </wps:wsp>
+                      <wps:wsp>
+                        <wps:cNvPr id="18" name="Straight Arrow Connector 18"/>
+                        <wps:cNvCnPr/>
+                        <wps:spPr>
+                          <a:xfrm flipH="1">
+                            <a:off x="998561" y="675564"/>
+                            <a:ext cx="11373" cy="354842"/>
+                          </a:xfrm>
+                          <a:prstGeom prst="straightConnector1">
+                            <a:avLst/>
+                          </a:prstGeom>
+                          <a:ln>
+                            <a:tailEnd type="triangle"/>
+                          </a:ln>
+                        </wps:spPr>
+                        <wps:style>
+                          <a:lnRef idx="1">
+                            <a:schemeClr val="accent1"/>
+                          </a:lnRef>
+                          <a:fillRef idx="0">
+                            <a:schemeClr val="accent1"/>
+                          </a:fillRef>
+                          <a:effectRef idx="0">
+                            <a:schemeClr val="accent1"/>
+                          </a:effectRef>
+                          <a:fontRef idx="minor">
+                            <a:schemeClr val="tx1"/>
+                          </a:fontRef>
+                        </wps:style>
+                        <wps:bodyPr/>
+                      </wps:wsp>
+                    </wpc:wpc>
+                  </a:graphicData>
+                </a:graphic>
+              </wp:inline>
+            </w:drawing>
+          </mc:Choice>
+          <mc:Fallback>
+            <w:pict>
+              <v:group w14:anchorId="0F193824" id="Canvas 1" o:spid="_x0000_s1026" editas="canvas" style="width:6in;height:252pt;mso-position-horizontal-relative:char;mso-position-vertical-relative:line" coordsize="54864,32004" o:gfxdata="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">
+                <v:shapetype id="_x0000_t75" coordsize="21600,21600" o:spt="75" o:preferrelative="t" path="m@4@5l@4@11@9@11@9@5xe" filled="f" stroked="f">
+                  <v:stroke joinstyle="miter"/>
+                  <v:formulas>
+                    <v:f eqn="if lineDrawn pixelLineWidth 0"/>
+                    <v:f eqn="sum @0 1 0"/>
+                    <v:f eqn="sum 0 0 @1"/>
+                    <v:f eqn="prod @2 1 2"/>
+                    <v:f eqn="prod @3 21600 pixelWidth"/>
+                    <v:f eqn="prod @3 21600 pixelHeight"/>
+                    <v:f eqn="sum @0 0 1"/>
+                    <v:f eqn="prod @6 1 2"/>
+                    <v:f eqn="prod @7 21600 pixelWidth"/>
+                    <v:f eqn="sum @8 21600 0"/>
+                    <v:f eqn="prod @7 21600 pixelHeight"/>
+                    <v:f eqn="sum @10 21600 0"/>
+                  </v:formulas>
+                  <v:path o:extrusionok="f" gradientshapeok="t" o:connecttype="rect"/>
+                  <o:lock v:ext="edit" aspectratio="t"/>
+                </v:shapetype>
+                <v:shape id="_x0000_s1027" type="#_x0000_t75" style="position:absolute;width:54864;height:32004;visibility:visible;mso-wrap-style:square" filled="t">
+                  <v:fill o:detectmouseclick="t"/>
+                  <v:path o:connecttype="none"/>
+                </v:shape>
+                <v:rect id="Rectangle 2" o:spid="_x0000_s1028" style="position:absolute;left:1296;top:10508;width:12897;height:6824;visibility:visible;mso-wrap-style:square;v-text-anchor:middle" o:gfxdata="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" fillcolor="#4472c4 [3204]" strokecolor="#1f3763 [1604]" strokeweight="1pt">
+                  <v:textbox>
+                    <w:txbxContent>
+                      <w:p>
+                        <w:pPr>
+                          <w:jc w:val="center"/>
+                        </w:pPr>
+                        <w:r>
+                          <w:t>Client</w:t>
+                        </w:r>
+                      </w:p>
+                    </w:txbxContent>
+                  </v:textbox>
+                </v:rect>
+                <v:rect id="Rectangle 3" o:spid="_x0000_s1029" style="position:absolute;left:19473;top:15788;width:12897;height:6820;visibility:visible;mso-wrap-style:square;v-text-anchor:middle" o:gfxdata="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" fillcolor="#4472c4 [3204]" strokecolor="#1f3763 [1604]" strokeweight="1pt">
+                  <v:textbox>
+                    <w:txbxContent>
+                      <w:p>
+                        <w:pPr>
+                          <w:spacing w:line="256" w:lineRule="auto"/>
+                          <w:jc w:val="center"/>
+                          <w:rPr>
+                            <w:rFonts w:eastAsia="Malgun Gothic"/>
+                          </w:rPr>
+                        </w:pPr>
+                        <w:r>
+                          <w:rPr>
+                            <w:rFonts w:eastAsia="Malgun Gothic"/>
+                          </w:rPr>
+                          <w:t>Backend</w:t>
+                        </w:r>
+                      </w:p>
+                    </w:txbxContent>
+                  </v:textbox>
+                </v:rect>
+                <v:rect id="Rectangle 4" o:spid="_x0000_s1030" style="position:absolute;left:19200;top:3574;width:12897;height:6820;visibility:visible;mso-wrap-style:square;v-text-anchor:middle" o:gfxdata="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" fillcolor="#4472c4 [3204]" strokecolor="#1f3763 [1604]" strokeweight="1pt">
+                  <v:textbox>
+                    <w:txbxContent>
+                      <w:p>
+                        <w:pPr>
+                          <w:spacing w:line="254" w:lineRule="auto"/>
+                          <w:jc w:val="center"/>
+                          <w:rPr>
+                            <w:rFonts w:eastAsia="Malgun Gothic"/>
+                          </w:rPr>
+                        </w:pPr>
+                        <w:r>
+                          <w:rPr>
+                            <w:rFonts w:eastAsia="Malgun Gothic"/>
+                          </w:rPr>
+                          <w:t>Blockchain</w:t>
+                        </w:r>
+                      </w:p>
+                      <w:p>
+                        <w:pPr>
+                          <w:spacing w:line="254" w:lineRule="auto"/>
+                          <w:jc w:val="center"/>
+                          <w:rPr>
+                            <w:rFonts w:eastAsia="Malgun Gothic"/>
+                          </w:rPr>
+                        </w:pPr>
+                        <w:r>
+                          <w:rPr>
+                            <w:rFonts w:eastAsia="Malgun Gothic"/>
+                          </w:rPr>
+                          <w:t>Contract</w:t>
+                        </w:r>
+                      </w:p>
+                    </w:txbxContent>
+                  </v:textbox>
+                </v:rect>
+                <v:rect id="Rectangle 5" o:spid="_x0000_s1031" style="position:absolute;left:38717;top:15788;width:12897;height:6820;visibility:visible;mso-wrap-style:square;v-text-anchor:middle" o:gfxdata="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" fillcolor="#4472c4 [3204]" strokecolor="#1f3763 [1604]" strokeweight="1pt">
+                  <v:textbox>
+                    <w:txbxContent>
+                      <w:p>
+                        <w:pPr>
+                          <w:spacing w:line="254" w:lineRule="auto"/>
+                          <w:jc w:val="center"/>
+                          <w:rPr>
+                            <w:rFonts w:eastAsia="Malgun Gothic"/>
+                          </w:rPr>
+                        </w:pPr>
+                        <w:r>
+                          <w:rPr>
+                            <w:rFonts w:eastAsia="Malgun Gothic"/>
+                          </w:rPr>
+                          <w:t>Database</w:t>
+                        </w:r>
+                      </w:p>
+                    </w:txbxContent>
+                  </v:textbox>
+                </v:rect>
+                <v:shapetype id="_x0000_t32" coordsize="21600,21600" o:spt="32" o:oned="t" path="m,l21600,21600e" filled="f">
+                  <v:path arrowok="t" fillok="f" o:connecttype="none"/>
+                  <o:lock v:ext="edit" shapetype="t"/>
+                </v:shapetype>
+                <v:shape id="Straight Arrow Connector 6" o:spid="_x0000_s1032" type="#_x0000_t32" style="position:absolute;left:14193;top:13920;width:5280;height:5278;visibility:visible;mso-wrap-style:square" o:connectortype="straight" o:gfxdata="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" strokecolor="#4472c4 [3204]" strokeweight=".5pt">
+                  <v:stroke endarrow="block" joinstyle="miter"/>
+                </v:shape>
+                <v:shape id="Straight Arrow Connector 7" o:spid="_x0000_s1033" type="#_x0000_t32" style="position:absolute;left:32370;top:19198;width:6347;height:0;visibility:visible;mso-wrap-style:square" o:connectortype="straight" o:gfxdata="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" strokecolor="#4472c4 [3204]" strokeweight=".5pt">
+                  <v:stroke endarrow="block" joinstyle="miter"/>
+                </v:shape>
+                <v:shape id="Straight Arrow Connector 8" o:spid="_x0000_s1034" type="#_x0000_t32" style="position:absolute;left:25862;top:10394;width:60;height:5394;flip:x y;visibility:visible;mso-wrap-style:square" o:connectortype="straight" o:gfxdata="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" strokecolor="#4472c4 [3204]" strokeweight=".5pt">
+                  <v:stroke endarrow="block" joinstyle="miter"/>
+                </v:shape>
+                <v:shape id="Straight Arrow Connector 9" o:spid="_x0000_s1035" type="#_x0000_t32" style="position:absolute;left:14193;top:6984;width:5007;height:6936;flip:y;visibility:visible;mso-wrap-style:square" o:connectortype="straight" o:gfxdata="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" strokecolor="#4472c4 [3204]" strokeweight=".5pt">
+                  <v:stroke endarrow="block" joinstyle="miter"/>
+                </v:shape>
+                <v:shape id="Straight Arrow Connector 10" o:spid="_x0000_s1036" type="#_x0000_t32" style="position:absolute;left:32370;top:17742;width:6253;height:68;flip:x;visibility:visible;mso-wrap-style:square" o:connectortype="straight" o:gfxdata="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" strokecolor="#4472c4 [3204]" strokeweight=".5pt">
+                  <v:stroke endarrow="block" joinstyle="miter"/>
+                </v:shape>
+                <v:shape id="Straight Arrow Connector 11" o:spid="_x0000_s1037" type="#_x0000_t32" style="position:absolute;left:14193;top:12282;width:5186;height:5050;flip:x y;visibility:visible;mso-wrap-style:square" o:connectortype="straight" o:gfxdata="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" strokecolor="#4472c4 [3204]" strokeweight=".5pt">
+                  <v:stroke endarrow="block" joinstyle="miter"/>
+                </v:shape>
+                <v:shape id="Straight Arrow Connector 12" o:spid="_x0000_s1038" type="#_x0000_t32" style="position:absolute;left:27432;top:10394;width:0;height:4959;visibility:visible;mso-wrap-style:square" o:connectortype="straight" o:gfxdata="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" strokecolor="#4472c4 [3204]" strokeweight=".5pt">
+                  <v:stroke endarrow="block" joinstyle="miter"/>
+                </v:shape>
+                <v:line id="Straight Connector 13" o:spid="_x0000_s1039" style="position:absolute;flip:x;visibility:visible;mso-wrap-style:square" from="13443,13647" to="19721,21631" o:connectortype="straight" o:gfxdata="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" strokecolor="#ed7d31 [3205]" strokeweight="1.5pt">
+                  <v:stroke joinstyle="miter"/>
+                </v:line>
+                <v:shapetype id="_x0000_t202" coordsize="21600,21600" o:spt="202" path="m,l,21600r21600,l21600,xe">
+                  <v:stroke joinstyle="miter"/>
+                  <v:path gradientshapeok="t" o:connecttype="rect"/>
+                </v:shapetype>
+                <v:shape id="Text Box 14" o:spid="_x0000_s1040" type="#_x0000_t202" style="position:absolute;left:8871;top:22177;width:8744;height:9144;visibility:visible;mso-wrap-style:none;v-text-anchor:top" o:gfxdata="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" fillcolor="white [3201]" stroked="f" strokeweight=".5pt">
+                  <v:textbox>
+                    <w:txbxContent>
+                      <w:p>
+                        <w:r>
+                          <w:t>Middleware</w:t>
+                        </w:r>
+                      </w:p>
+                    </w:txbxContent>
+                  </v:textbox>
+                </v:shape>
+                <v:rect id="Rectangle 15" o:spid="_x0000_s1041" style="position:absolute;left:1800;top:1800;width:12896;height:4750;visibility:visible;mso-wrap-style:square;v-text-anchor:middle" o:gfxdata="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" fillcolor="#4472c4 [3204]" strokecolor="#1f3763 [1604]" strokeweight="1pt">
+                  <v:textbox>
+                    <w:txbxContent>
+                      <w:p>
+                        <w:pPr>
+                          <w:spacing w:line="256" w:lineRule="auto"/>
+                          <w:jc w:val="center"/>
+                          <w:rPr>
+                            <w:rFonts w:eastAsia="Malgun Gothic"/>
+                          </w:rPr>
+                        </w:pPr>
+                        <w:r>
+                          <w:rPr>
+                            <w:rFonts w:eastAsia="Malgun Gothic"/>
+                          </w:rPr>
+                          <w:t>Photon or Mirror</w:t>
+                        </w:r>
+                      </w:p>
+                    </w:txbxContent>
+                  </v:textbox>
+                </v:rect>
+                <v:shape id="Straight Arrow Connector 16" o:spid="_x0000_s1042" type="#_x0000_t32" style="position:absolute;left:5663;top:6619;width:69;height:3775;flip:x y;visibility:visible;mso-wrap-style:square" o:connectortype="straight" o:gfxdata="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" strokecolor="#4472c4 [3204]" strokeweight=".5pt">
+                  <v:stroke endarrow="block" joinstyle="miter"/>
+                </v:shape>
+                <v:shape id="Straight Arrow Connector 17" o:spid="_x0000_s1043" type="#_x0000_t32" style="position:absolute;left:1800;top:1800;width:63;height:3771;flip:x y;visibility:visible;mso-wrap-style:square" o:connectortype="straight" o:gfxdata="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" strokecolor="#4472c4 [3204]" strokeweight=".5pt">
+                  <v:stroke endarrow="block" joinstyle="miter"/>
+                </v:shape>
+                <v:shape id="Straight Arrow Connector 18" o:spid="_x0000_s1044" type="#_x0000_t32" style="position:absolute;left:9985;top:6755;width:114;height:3549;flip:x;visibility:visible;mso-wrap-style:square" o:connectortype="straight" o:gfxdata="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" strokecolor="#4472c4 [3204]" strokeweight=".5pt">
+                  <v:stroke endarrow="block" joinstyle="miter"/>
+                </v:shape>
+                <w10:anchorlock/>
+              </v:group>
+            </w:pict>
+          </mc:Fallback>
+        </mc:AlternateContent>
+      </w:r>
+    </w:p>
+    <w:p>
+      <w:pPr>
+        <w:ind w:left="1080" w:hanging="360"/>
+      </w:pPr>
+    </w:p>
+    <w:p>
+      <w:pPr>
+        <w:ind w:left="1080" w:hanging="360"/>
+      </w:pPr>
+    </w:p>
+    <w:p>
+      <w:pPr>
+        <w:ind w:left="1080" w:hanging="360"/>
+      </w:pPr>
+    </w:p>
+    <w:p>
+      <w:pPr>
+        <w:ind w:left="1080" w:hanging="360"/>
+      </w:pPr>
+    </w:p>
+    <w:p>
+      <w:pPr>
+        <w:ind w:left="1080" w:hanging="360"/>
+      </w:pPr>
+    </w:p>
+    <w:p>
+      <w:pPr>
+        <w:pStyle w:val="ListParagraph"/>
+        <w:ind w:left="1080"/>
+        <w:rPr>
+          <w:b/>
+          <w:bCs/>
+          <w:sz w:val="28"/>
+          <w:szCs w:val="28"/>
+        </w:rPr>
+      </w:pPr>
+    </w:p>
+    <w:p>
+      <w:pPr>
         <w:pStyle w:val="ListParagraph"/>
         <w:numPr>
           <w:ilvl w:val="0"/>
-          <w:numId w:val="1"/>
+          <w:numId w:val="2"/>
         </w:numPr>
-      </w:pPr>
-      <w:r>
+        <w:rPr>
+          <w:b/>
+          <w:bCs/>
+          <w:sz w:val="28"/>
+          <w:szCs w:val="28"/>
+        </w:rPr>
+      </w:pPr>
+      <w:r>
+        <w:rPr>
+          <w:b/>
+          <w:bCs/>
+          <w:sz w:val="28"/>
+          <w:szCs w:val="28"/>
+        </w:rPr>
         <w:t>Register and login system</w:t>
       </w:r>
     </w:p>
     <w:p>
       <w:pPr>
         <w:pStyle w:val="ListParagraph"/>
-      </w:pPr>
-    </w:p>
-    <w:p>
-      <w:pPr>
-        <w:pStyle w:val="ListParagraph"/>
-      </w:pPr>
-      <w:r>
-        <w:t xml:space="preserve">Database </w:t>
-      </w:r>
-    </w:p>
-    <w:p>
-      <w:pPr>
-        <w:pStyle w:val="ListParagraph"/>
-      </w:pPr>
-    </w:p>
-    <w:p>
-      <w:pPr>
-        <w:pStyle w:val="ListParagraph"/>
-      </w:pPr>
-      <w:r>
-        <w:t>_id unique</w:t>
-      </w:r>
-    </w:p>
-    <w:p>
-      <w:pPr>
-        <w:pStyle w:val="ListParagraph"/>
-      </w:pPr>
-    </w:p>
-    <w:p>
-      <w:pPr>
-        <w:pStyle w:val="ListParagraph"/>
-      </w:pPr>
-      <w:r>
-        <w:t>email</w:t>
-      </w:r>
-    </w:p>
-    <w:p>
-      <w:pPr>
-        <w:pStyle w:val="ListParagraph"/>
-      </w:pPr>
-      <w:r>
-        <w:t>password</w:t>
-      </w:r>
-    </w:p>
-    <w:p>
-      <w:pPr>
-        <w:pStyle w:val="ListParagraph"/>
-      </w:pPr>
-      <w:proofErr w:type="spellStart"/>
-      <w:r>
-        <w:t>playername</w:t>
-      </w:r>
-      <w:proofErr w:type="spellEnd"/>
-    </w:p>
-    <w:p>
-      <w:pPr>
-        <w:pStyle w:val="ListParagraph"/>
-      </w:pPr>
-      <w:r>
-        <w:t>Level</w:t>
-      </w:r>
-    </w:p>
-    <w:p>
-      <w:pPr>
-        <w:pStyle w:val="ListParagraph"/>
-      </w:pPr>
-    </w:p>
-    <w:p>
-      <w:pPr>
-        <w:pStyle w:val="ListParagraph"/>
-      </w:pPr>
-    </w:p>
-    <w:p>
-      <w:pPr>
-        <w:pStyle w:val="ListParagraph"/>
-      </w:pPr>
-    </w:p>
-    <w:p>
-      <w:pPr>
-        <w:pStyle w:val="ListParagraph"/>
-      </w:pPr>
-    </w:p>
-    <w:p>
-      <w:pPr>
-        <w:pStyle w:val="ListParagraph"/>
-      </w:pPr>
-    </w:p>
-    <w:p>
-      <w:pPr>
-        <w:pStyle w:val="ListParagraph"/>
+        <w:ind w:left="1080"/>
+        <w:rPr>
+          <w:b/>
+          <w:bCs/>
+          <w:sz w:val="28"/>
+          <w:szCs w:val="28"/>
+        </w:rPr>
       </w:pPr>
     </w:p>
     <w:p>
@@ -114,56 +1037,1434 @@
         <w:pStyle w:val="ListParagraph"/>
         <w:numPr>
           <w:ilvl w:val="0"/>
-          <w:numId w:val="1"/>
+          <w:numId w:val="3"/>
         </w:numPr>
-      </w:pPr>
-      <w:r>
-        <w:t>Chatting System</w:t>
-      </w:r>
-    </w:p>
-    <w:p>
-      <w:pPr>
-        <w:pStyle w:val="ListParagraph"/>
-      </w:pPr>
-    </w:p>
-    <w:p>
-      <w:pPr>
-        <w:pStyle w:val="ListParagraph"/>
-      </w:pPr>
-      <w:r>
-        <w:t>_id</w:t>
-      </w:r>
-    </w:p>
-    <w:p>
-      <w:pPr>
-        <w:pStyle w:val="ListParagraph"/>
-      </w:pPr>
+        <w:rPr>
+          <w:sz w:val="24"/>
+          <w:szCs w:val="24"/>
+        </w:rPr>
+      </w:pPr>
+      <w:r>
+        <w:rPr>
+          <w:sz w:val="24"/>
+          <w:szCs w:val="24"/>
+        </w:rPr>
+        <w:t>Database</w:t>
+      </w:r>
+      <w:r>
+        <w:rPr>
+          <w:sz w:val="24"/>
+          <w:szCs w:val="24"/>
+        </w:rPr>
+        <w:t xml:space="preserve"> (Auth)</w:t>
+      </w:r>
+    </w:p>
+    <w:p>
+      <w:pPr>
+        <w:ind w:left="1440"/>
+        <w:rPr>
+          <w:sz w:val="24"/>
+          <w:szCs w:val="24"/>
+        </w:rPr>
+      </w:pPr>
+      <w:r>
+        <w:rPr>
+          <w:sz w:val="24"/>
+          <w:szCs w:val="24"/>
+        </w:rPr>
+        <w:t>Email, password,</w:t>
+      </w:r>
+      <w:r>
+        <w:rPr>
+          <w:sz w:val="24"/>
+          <w:szCs w:val="24"/>
+        </w:rPr>
+        <w:t xml:space="preserve"> </w:t>
+      </w:r>
       <w:proofErr w:type="spellStart"/>
       <w:r>
-        <w:t>Playername</w:t>
+        <w:rPr>
+          <w:sz w:val="24"/>
+          <w:szCs w:val="24"/>
+        </w:rPr>
+        <w:t>PlayDataID</w:t>
       </w:r>
       <w:proofErr w:type="spellEnd"/>
-    </w:p>
-    <w:p>
-      <w:pPr>
-        <w:pStyle w:val="ListParagraph"/>
-      </w:pPr>
+      <w:r>
+        <w:rPr>
+          <w:sz w:val="24"/>
+          <w:szCs w:val="24"/>
+        </w:rPr>
+        <w:t>,</w:t>
+      </w:r>
+      <w:r>
+        <w:rPr>
+          <w:sz w:val="24"/>
+          <w:szCs w:val="24"/>
+        </w:rPr>
+        <w:t xml:space="preserve"> Token, Created Time, Updated Time, </w:t>
+      </w:r>
     </w:p>
     <w:p>
       <w:pPr>
         <w:pStyle w:val="ListParagraph"/>
         <w:numPr>
           <w:ilvl w:val="0"/>
-          <w:numId w:val="1"/>
+          <w:numId w:val="3"/>
         </w:numPr>
-      </w:pPr>
-      <w:r>
-        <w:t>Game System</w:t>
-      </w:r>
-    </w:p>
-    <w:p>
-      <w:pPr>
-        <w:pStyle w:val="ListParagraph"/>
+        <w:rPr>
+          <w:sz w:val="24"/>
+          <w:szCs w:val="24"/>
+        </w:rPr>
+      </w:pPr>
+      <w:r>
+        <w:rPr>
+          <w:sz w:val="24"/>
+          <w:szCs w:val="24"/>
+        </w:rPr>
+        <w:lastRenderedPageBreak/>
+        <w:t>Questions</w:t>
+      </w:r>
+    </w:p>
+    <w:p>
+      <w:pPr>
+        <w:pStyle w:val="ListParagraph"/>
+        <w:numPr>
+          <w:ilvl w:val="1"/>
+          <w:numId w:val="3"/>
+        </w:numPr>
+        <w:rPr>
+          <w:sz w:val="24"/>
+          <w:szCs w:val="24"/>
+        </w:rPr>
+      </w:pPr>
+      <w:r>
+        <w:rPr>
+          <w:sz w:val="24"/>
+          <w:szCs w:val="24"/>
+        </w:rPr>
+        <w:t xml:space="preserve">Do </w:t>
+      </w:r>
+      <w:r>
+        <w:rPr>
+          <w:sz w:val="24"/>
+          <w:szCs w:val="24"/>
+        </w:rPr>
+        <w:t>you</w:t>
+      </w:r>
+      <w:r>
+        <w:rPr>
+          <w:sz w:val="24"/>
+          <w:szCs w:val="24"/>
+        </w:rPr>
+        <w:t xml:space="preserve"> need to send a verification code to my email to sign up?</w:t>
+      </w:r>
+    </w:p>
+    <w:p>
+      <w:pPr>
+        <w:pStyle w:val="ListParagraph"/>
+        <w:numPr>
+          <w:ilvl w:val="1"/>
+          <w:numId w:val="3"/>
+        </w:numPr>
+        <w:rPr>
+          <w:sz w:val="24"/>
+          <w:szCs w:val="24"/>
+        </w:rPr>
+      </w:pPr>
+      <w:r>
+        <w:rPr>
+          <w:sz w:val="24"/>
+          <w:szCs w:val="24"/>
+        </w:rPr>
+        <w:t>Need to store player location information</w:t>
+      </w:r>
+      <w:r>
+        <w:rPr>
+          <w:sz w:val="24"/>
+          <w:szCs w:val="24"/>
+        </w:rPr>
+        <w:t xml:space="preserve"> for secure</w:t>
+      </w:r>
+      <w:r>
+        <w:rPr>
+          <w:sz w:val="24"/>
+          <w:szCs w:val="24"/>
+        </w:rPr>
+        <w:t>?</w:t>
+      </w:r>
+    </w:p>
+    <w:p>
+      <w:pPr>
+        <w:pStyle w:val="ListParagraph"/>
+        <w:numPr>
+          <w:ilvl w:val="1"/>
+          <w:numId w:val="3"/>
+        </w:numPr>
+        <w:rPr>
+          <w:sz w:val="24"/>
+          <w:szCs w:val="24"/>
+        </w:rPr>
+      </w:pPr>
+    </w:p>
+    <w:p>
+      <w:pPr>
+        <w:pStyle w:val="ListParagraph"/>
+        <w:numPr>
+          <w:ilvl w:val="0"/>
+          <w:numId w:val="2"/>
+        </w:numPr>
+        <w:rPr>
+          <w:b/>
+          <w:bCs/>
+          <w:sz w:val="28"/>
+          <w:szCs w:val="28"/>
+        </w:rPr>
+      </w:pPr>
+      <w:r>
+        <w:rPr>
+          <w:b/>
+          <w:bCs/>
+          <w:sz w:val="28"/>
+          <w:szCs w:val="28"/>
+        </w:rPr>
+        <w:t>Chatting</w:t>
+      </w:r>
+      <w:r>
+        <w:rPr>
+          <w:b/>
+          <w:bCs/>
+          <w:sz w:val="28"/>
+          <w:szCs w:val="28"/>
+        </w:rPr>
+        <w:t xml:space="preserve"> system</w:t>
+      </w:r>
+    </w:p>
+    <w:p>
+      <w:pPr>
+        <w:pStyle w:val="ListParagraph"/>
+        <w:ind w:left="1080"/>
+        <w:rPr>
+          <w:b/>
+          <w:bCs/>
+          <w:sz w:val="28"/>
+          <w:szCs w:val="28"/>
+        </w:rPr>
+      </w:pPr>
+    </w:p>
+    <w:p>
+      <w:pPr>
+        <w:pStyle w:val="ListParagraph"/>
+        <w:numPr>
+          <w:ilvl w:val="0"/>
+          <w:numId w:val="3"/>
+        </w:numPr>
+        <w:rPr>
+          <w:sz w:val="24"/>
+          <w:szCs w:val="24"/>
+        </w:rPr>
+      </w:pPr>
+      <w:r>
+        <w:rPr>
+          <w:sz w:val="24"/>
+          <w:szCs w:val="24"/>
+        </w:rPr>
+        <w:t>Database</w:t>
+      </w:r>
+    </w:p>
+    <w:p>
+      <w:pPr>
+        <w:ind w:left="1440"/>
+        <w:rPr>
+          <w:sz w:val="24"/>
+          <w:szCs w:val="24"/>
+        </w:rPr>
+      </w:pPr>
+      <w:r>
+        <w:rPr>
+          <w:sz w:val="24"/>
+          <w:szCs w:val="24"/>
+        </w:rPr>
+        <w:t>_</w:t>
+      </w:r>
+      <w:proofErr w:type="spellStart"/>
+      <w:r>
+        <w:rPr>
+          <w:sz w:val="24"/>
+          <w:szCs w:val="24"/>
+        </w:rPr>
+        <w:t>PlayerDataID</w:t>
+      </w:r>
+      <w:proofErr w:type="spellEnd"/>
+      <w:r>
+        <w:rPr>
+          <w:sz w:val="24"/>
+          <w:szCs w:val="24"/>
+        </w:rPr>
+        <w:t xml:space="preserve">, Description, Attach, </w:t>
+      </w:r>
+      <w:proofErr w:type="spellStart"/>
+      <w:r>
+        <w:rPr>
+          <w:sz w:val="24"/>
+          <w:szCs w:val="24"/>
+        </w:rPr>
+        <w:t>CreateTime</w:t>
+      </w:r>
+      <w:proofErr w:type="spellEnd"/>
+    </w:p>
+    <w:p>
+      <w:pPr>
+        <w:pStyle w:val="ListParagraph"/>
+        <w:numPr>
+          <w:ilvl w:val="0"/>
+          <w:numId w:val="3"/>
+        </w:numPr>
+        <w:rPr>
+          <w:sz w:val="24"/>
+          <w:szCs w:val="24"/>
+        </w:rPr>
+      </w:pPr>
+      <w:r>
+        <w:rPr>
+          <w:sz w:val="24"/>
+          <w:szCs w:val="24"/>
+        </w:rPr>
+        <w:t>Questions</w:t>
+      </w:r>
+    </w:p>
+    <w:p>
+      <w:pPr>
+        <w:pStyle w:val="ListParagraph"/>
+        <w:numPr>
+          <w:ilvl w:val="1"/>
+          <w:numId w:val="3"/>
+        </w:numPr>
+        <w:rPr>
+          <w:sz w:val="24"/>
+          <w:szCs w:val="24"/>
+        </w:rPr>
+      </w:pPr>
+      <w:r>
+        <w:rPr>
+          <w:sz w:val="24"/>
+          <w:szCs w:val="24"/>
+        </w:rPr>
+        <w:t>Do you need save Chatting log?</w:t>
+      </w:r>
+    </w:p>
+    <w:p>
+      <w:pPr>
+        <w:pStyle w:val="ListParagraph"/>
+        <w:numPr>
+          <w:ilvl w:val="1"/>
+          <w:numId w:val="3"/>
+        </w:numPr>
+        <w:rPr>
+          <w:sz w:val="24"/>
+          <w:szCs w:val="24"/>
+        </w:rPr>
+      </w:pPr>
+      <w:r>
+        <w:rPr>
+          <w:sz w:val="24"/>
+          <w:szCs w:val="24"/>
+        </w:rPr>
+        <w:t xml:space="preserve">What information show on </w:t>
+      </w:r>
+      <w:proofErr w:type="spellStart"/>
+      <w:r>
+        <w:rPr>
+          <w:sz w:val="24"/>
+          <w:szCs w:val="24"/>
+        </w:rPr>
+        <w:t>chatbox</w:t>
+      </w:r>
+      <w:proofErr w:type="spellEnd"/>
+      <w:r>
+        <w:rPr>
+          <w:sz w:val="24"/>
+          <w:szCs w:val="24"/>
+        </w:rPr>
+        <w:t xml:space="preserve">? </w:t>
+      </w:r>
+    </w:p>
+    <w:p>
+      <w:pPr>
+        <w:pStyle w:val="ListParagraph"/>
+        <w:ind w:left="2160"/>
+        <w:rPr>
+          <w:sz w:val="24"/>
+          <w:szCs w:val="24"/>
+        </w:rPr>
+      </w:pPr>
+      <w:r>
+        <w:rPr>
+          <w:sz w:val="24"/>
+          <w:szCs w:val="24"/>
+        </w:rPr>
+        <w:t xml:space="preserve">Avatar, </w:t>
+      </w:r>
+      <w:proofErr w:type="spellStart"/>
+      <w:r>
+        <w:rPr>
+          <w:sz w:val="24"/>
+          <w:szCs w:val="24"/>
+        </w:rPr>
+        <w:t>PlayerName</w:t>
+      </w:r>
+      <w:proofErr w:type="spellEnd"/>
+      <w:r>
+        <w:rPr>
+          <w:sz w:val="24"/>
+          <w:szCs w:val="24"/>
+        </w:rPr>
+        <w:t xml:space="preserve">, </w:t>
+      </w:r>
+      <w:proofErr w:type="spellStart"/>
+      <w:r>
+        <w:rPr>
+          <w:sz w:val="24"/>
+          <w:szCs w:val="24"/>
+        </w:rPr>
+        <w:t>PlayerLevel</w:t>
+      </w:r>
+      <w:proofErr w:type="spellEnd"/>
+      <w:r>
+        <w:rPr>
+          <w:sz w:val="24"/>
+          <w:szCs w:val="24"/>
+        </w:rPr>
+        <w:t>, chat content, attached file.</w:t>
+      </w:r>
+    </w:p>
+    <w:p>
+      <w:pPr>
+        <w:pStyle w:val="ListParagraph"/>
+        <w:numPr>
+          <w:ilvl w:val="1"/>
+          <w:numId w:val="3"/>
+        </w:numPr>
+        <w:rPr>
+          <w:sz w:val="24"/>
+          <w:szCs w:val="24"/>
+        </w:rPr>
+      </w:pPr>
+    </w:p>
+    <w:p>
+      <w:pPr>
+        <w:pStyle w:val="ListParagraph"/>
+        <w:numPr>
+          <w:ilvl w:val="0"/>
+          <w:numId w:val="2"/>
+        </w:numPr>
+        <w:rPr>
+          <w:b/>
+          <w:bCs/>
+          <w:sz w:val="28"/>
+          <w:szCs w:val="28"/>
+        </w:rPr>
+      </w:pPr>
+      <w:proofErr w:type="spellStart"/>
+      <w:r>
+        <w:rPr>
+          <w:b/>
+          <w:bCs/>
+          <w:sz w:val="28"/>
+          <w:szCs w:val="28"/>
+        </w:rPr>
+        <w:t>PlayerData</w:t>
+      </w:r>
+      <w:proofErr w:type="spellEnd"/>
+    </w:p>
+    <w:p>
+      <w:pPr>
+        <w:pStyle w:val="ListParagraph"/>
+        <w:ind w:left="1080"/>
+        <w:rPr>
+          <w:b/>
+          <w:bCs/>
+          <w:sz w:val="28"/>
+          <w:szCs w:val="28"/>
+        </w:rPr>
+      </w:pPr>
+    </w:p>
+    <w:p>
+      <w:pPr>
+        <w:pStyle w:val="ListParagraph"/>
+        <w:numPr>
+          <w:ilvl w:val="0"/>
+          <w:numId w:val="3"/>
+        </w:numPr>
+        <w:rPr>
+          <w:sz w:val="24"/>
+          <w:szCs w:val="24"/>
+        </w:rPr>
+      </w:pPr>
+      <w:r>
+        <w:rPr>
+          <w:sz w:val="24"/>
+          <w:szCs w:val="24"/>
+        </w:rPr>
+        <w:t>Database</w:t>
+      </w:r>
+    </w:p>
+    <w:p>
+      <w:pPr>
+        <w:ind w:left="1440"/>
+        <w:rPr>
+          <w:sz w:val="24"/>
+          <w:szCs w:val="24"/>
+        </w:rPr>
+      </w:pPr>
+      <w:proofErr w:type="spellStart"/>
+      <w:r>
+        <w:rPr>
+          <w:sz w:val="24"/>
+          <w:szCs w:val="24"/>
+        </w:rPr>
+        <w:t>PlayerName</w:t>
+      </w:r>
+      <w:proofErr w:type="spellEnd"/>
+      <w:r>
+        <w:rPr>
+          <w:sz w:val="24"/>
+          <w:szCs w:val="24"/>
+        </w:rPr>
+        <w:t xml:space="preserve">, </w:t>
+      </w:r>
+      <w:proofErr w:type="spellStart"/>
+      <w:r>
+        <w:rPr>
+          <w:sz w:val="24"/>
+          <w:szCs w:val="24"/>
+        </w:rPr>
+        <w:t>PlayerLevel</w:t>
+      </w:r>
+      <w:proofErr w:type="spellEnd"/>
+      <w:r>
+        <w:rPr>
+          <w:sz w:val="24"/>
+          <w:szCs w:val="24"/>
+        </w:rPr>
+        <w:t>, Avatar, Level</w:t>
+      </w:r>
+    </w:p>
+    <w:p>
+      <w:pPr>
+        <w:ind w:left="1440"/>
+        <w:rPr>
+          <w:sz w:val="24"/>
+          <w:szCs w:val="24"/>
+        </w:rPr>
+      </w:pPr>
+      <w:r>
+        <w:rPr>
+          <w:sz w:val="24"/>
+          <w:szCs w:val="24"/>
+        </w:rPr>
+        <w:t xml:space="preserve">Gold, </w:t>
+      </w:r>
+      <w:proofErr w:type="spellStart"/>
+      <w:r>
+        <w:rPr>
+          <w:sz w:val="24"/>
+          <w:szCs w:val="24"/>
+        </w:rPr>
+        <w:t>MaxGold</w:t>
+      </w:r>
+      <w:proofErr w:type="spellEnd"/>
+      <w:r>
+        <w:rPr>
+          <w:sz w:val="24"/>
+          <w:szCs w:val="24"/>
+        </w:rPr>
+        <w:t xml:space="preserve">, Elixir, </w:t>
+      </w:r>
+      <w:proofErr w:type="spellStart"/>
+      <w:r>
+        <w:rPr>
+          <w:sz w:val="24"/>
+          <w:szCs w:val="24"/>
+        </w:rPr>
+        <w:t>BlackElixir</w:t>
+      </w:r>
+      <w:proofErr w:type="spellEnd"/>
+      <w:r>
+        <w:rPr>
+          <w:sz w:val="24"/>
+          <w:szCs w:val="24"/>
+        </w:rPr>
+        <w:t xml:space="preserve">, </w:t>
+      </w:r>
+      <w:proofErr w:type="spellStart"/>
+      <w:r>
+        <w:rPr>
+          <w:sz w:val="24"/>
+          <w:szCs w:val="24"/>
+        </w:rPr>
+        <w:t>MaxElixir</w:t>
+      </w:r>
+      <w:proofErr w:type="spellEnd"/>
+      <w:r>
+        <w:rPr>
+          <w:sz w:val="24"/>
+          <w:szCs w:val="24"/>
+        </w:rPr>
+        <w:t xml:space="preserve">, </w:t>
+      </w:r>
+      <w:proofErr w:type="spellStart"/>
+      <w:r>
+        <w:rPr>
+          <w:sz w:val="24"/>
+          <w:szCs w:val="24"/>
+        </w:rPr>
+        <w:t>MaxBlackElxir</w:t>
+      </w:r>
+      <w:proofErr w:type="spellEnd"/>
+      <w:r>
+        <w:rPr>
+          <w:sz w:val="24"/>
+          <w:szCs w:val="24"/>
+        </w:rPr>
+        <w:t>, Gem</w:t>
+      </w:r>
+    </w:p>
+    <w:p>
+      <w:pPr>
+        <w:ind w:left="1440"/>
+        <w:rPr>
+          <w:sz w:val="24"/>
+          <w:szCs w:val="24"/>
+        </w:rPr>
+      </w:pPr>
+      <w:proofErr w:type="spellStart"/>
+      <w:r>
+        <w:rPr>
+          <w:sz w:val="24"/>
+          <w:szCs w:val="24"/>
+        </w:rPr>
+        <w:t>OwnedBuildings</w:t>
+      </w:r>
+      <w:proofErr w:type="spellEnd"/>
+      <w:r>
+        <w:rPr>
+          <w:sz w:val="24"/>
+          <w:szCs w:val="24"/>
+        </w:rPr>
+        <w:t xml:space="preserve"> []</w:t>
+      </w:r>
+    </w:p>
+    <w:p>
+      <w:pPr>
+        <w:ind w:left="1440"/>
+        <w:rPr>
+          <w:sz w:val="24"/>
+          <w:szCs w:val="24"/>
+        </w:rPr>
+      </w:pPr>
+      <w:proofErr w:type="spellStart"/>
+      <w:r>
+        <w:rPr>
+          <w:sz w:val="24"/>
+          <w:szCs w:val="24"/>
+        </w:rPr>
+        <w:t>FriendID</w:t>
+      </w:r>
+      <w:proofErr w:type="spellEnd"/>
+      <w:r>
+        <w:rPr>
+          <w:sz w:val="24"/>
+          <w:szCs w:val="24"/>
+        </w:rPr>
+        <w:t xml:space="preserve">, </w:t>
+      </w:r>
+      <w:proofErr w:type="spellStart"/>
+      <w:r>
+        <w:rPr>
+          <w:sz w:val="24"/>
+          <w:szCs w:val="24"/>
+        </w:rPr>
+        <w:t>Auth</w:t>
+      </w:r>
+      <w:r>
+        <w:rPr>
+          <w:sz w:val="24"/>
+          <w:szCs w:val="24"/>
+        </w:rPr>
+        <w:t>ID</w:t>
+      </w:r>
+      <w:proofErr w:type="spellEnd"/>
+      <w:r>
+        <w:rPr>
+          <w:sz w:val="24"/>
+          <w:szCs w:val="24"/>
+        </w:rPr>
+        <w:t>,</w:t>
+      </w:r>
+    </w:p>
+    <w:p>
+      <w:pPr>
+        <w:pStyle w:val="ListParagraph"/>
+        <w:numPr>
+          <w:ilvl w:val="0"/>
+          <w:numId w:val="3"/>
+        </w:numPr>
+        <w:rPr>
+          <w:sz w:val="24"/>
+          <w:szCs w:val="24"/>
+        </w:rPr>
+      </w:pPr>
+      <w:r>
+        <w:rPr>
+          <w:sz w:val="24"/>
+          <w:szCs w:val="24"/>
+        </w:rPr>
+        <w:t>Questions</w:t>
+      </w:r>
+    </w:p>
+    <w:p>
+      <w:pPr>
+        <w:pStyle w:val="ListParagraph"/>
+        <w:numPr>
+          <w:ilvl w:val="1"/>
+          <w:numId w:val="3"/>
+        </w:numPr>
+        <w:rPr>
+          <w:sz w:val="24"/>
+          <w:szCs w:val="24"/>
+        </w:rPr>
+      </w:pPr>
+      <w:r>
+        <w:rPr>
+          <w:sz w:val="24"/>
+          <w:szCs w:val="24"/>
+        </w:rPr>
+        <w:t>What info should I add</w:t>
+      </w:r>
+      <w:r>
+        <w:rPr>
+          <w:sz w:val="24"/>
+          <w:szCs w:val="24"/>
+        </w:rPr>
+        <w:t>?</w:t>
+      </w:r>
+    </w:p>
+    <w:p>
+      <w:pPr>
+        <w:pStyle w:val="ListParagraph"/>
+        <w:numPr>
+          <w:ilvl w:val="1"/>
+          <w:numId w:val="3"/>
+        </w:numPr>
+        <w:rPr>
+          <w:sz w:val="24"/>
+          <w:szCs w:val="24"/>
+        </w:rPr>
+      </w:pPr>
+      <w:r>
+        <w:rPr>
+          <w:sz w:val="24"/>
+          <w:szCs w:val="24"/>
+        </w:rPr>
+        <w:t xml:space="preserve">Is it ok to not have the </w:t>
+      </w:r>
+      <w:proofErr w:type="spellStart"/>
+      <w:r>
+        <w:rPr>
+          <w:sz w:val="24"/>
+          <w:szCs w:val="24"/>
+        </w:rPr>
+        <w:t>OwnedBuildings</w:t>
+      </w:r>
+      <w:proofErr w:type="spellEnd"/>
+      <w:r>
+        <w:rPr>
+          <w:sz w:val="24"/>
+          <w:szCs w:val="24"/>
+        </w:rPr>
+        <w:t xml:space="preserve"> structure</w:t>
+      </w:r>
+      <w:r>
+        <w:rPr>
+          <w:sz w:val="24"/>
+          <w:szCs w:val="24"/>
+        </w:rPr>
+        <w:t xml:space="preserve">? </w:t>
+      </w:r>
+    </w:p>
+    <w:p>
+      <w:pPr>
+        <w:pStyle w:val="ListParagraph"/>
+        <w:numPr>
+          <w:ilvl w:val="1"/>
+          <w:numId w:val="3"/>
+        </w:numPr>
+        <w:rPr>
+          <w:sz w:val="24"/>
+          <w:szCs w:val="24"/>
+        </w:rPr>
+      </w:pPr>
+      <w:r>
+        <w:rPr>
+          <w:sz w:val="24"/>
+          <w:szCs w:val="24"/>
+        </w:rPr>
+        <w:t xml:space="preserve">Or </w:t>
+      </w:r>
+      <w:proofErr w:type="gramStart"/>
+      <w:r>
+        <w:rPr>
+          <w:sz w:val="24"/>
+          <w:szCs w:val="24"/>
+        </w:rPr>
+        <w:t>Is</w:t>
+      </w:r>
+      <w:proofErr w:type="gramEnd"/>
+      <w:r>
+        <w:rPr>
+          <w:sz w:val="24"/>
+          <w:szCs w:val="24"/>
+        </w:rPr>
+        <w:t xml:space="preserve"> it better to create </w:t>
+      </w:r>
+      <w:proofErr w:type="spellStart"/>
+      <w:r>
+        <w:rPr>
+          <w:sz w:val="24"/>
+          <w:szCs w:val="24"/>
+        </w:rPr>
+        <w:t>ownedbuildlings</w:t>
+      </w:r>
+      <w:proofErr w:type="spellEnd"/>
+      <w:r>
+        <w:rPr>
+          <w:sz w:val="24"/>
+          <w:szCs w:val="24"/>
+        </w:rPr>
+        <w:t xml:space="preserve"> document? (</w:t>
+      </w:r>
+      <w:proofErr w:type="gramStart"/>
+      <w:r>
+        <w:rPr>
+          <w:sz w:val="24"/>
+          <w:szCs w:val="24"/>
+        </w:rPr>
+        <w:t>document</w:t>
+      </w:r>
+      <w:proofErr w:type="gramEnd"/>
+      <w:r>
+        <w:rPr>
+          <w:sz w:val="24"/>
+          <w:szCs w:val="24"/>
+        </w:rPr>
+        <w:t xml:space="preserve"> is same table on </w:t>
+      </w:r>
+      <w:proofErr w:type="spellStart"/>
+      <w:r>
+        <w:rPr>
+          <w:sz w:val="24"/>
+          <w:szCs w:val="24"/>
+        </w:rPr>
+        <w:t>mysql</w:t>
+      </w:r>
+      <w:proofErr w:type="spellEnd"/>
+      <w:r>
+        <w:rPr>
+          <w:sz w:val="24"/>
+          <w:szCs w:val="24"/>
+        </w:rPr>
+        <w:t>)</w:t>
+      </w:r>
+    </w:p>
+    <w:p>
+      <w:pPr>
+        <w:pStyle w:val="ListParagraph"/>
+        <w:ind w:left="2160"/>
+        <w:rPr>
+          <w:sz w:val="24"/>
+          <w:szCs w:val="24"/>
+        </w:rPr>
+      </w:pPr>
+    </w:p>
+    <w:p>
+      <w:pPr>
+        <w:pStyle w:val="ListParagraph"/>
+        <w:numPr>
+          <w:ilvl w:val="0"/>
+          <w:numId w:val="2"/>
+        </w:numPr>
+        <w:rPr>
+          <w:b/>
+          <w:bCs/>
+          <w:sz w:val="28"/>
+          <w:szCs w:val="28"/>
+        </w:rPr>
+      </w:pPr>
+      <w:r>
+        <w:rPr>
+          <w:b/>
+          <w:bCs/>
+          <w:sz w:val="28"/>
+          <w:szCs w:val="28"/>
+        </w:rPr>
+        <w:t>Shopping</w:t>
+      </w:r>
+    </w:p>
+    <w:p>
+      <w:pPr>
+        <w:pStyle w:val="ListParagraph"/>
+        <w:ind w:left="1080"/>
+        <w:rPr>
+          <w:b/>
+          <w:bCs/>
+          <w:sz w:val="28"/>
+          <w:szCs w:val="28"/>
+        </w:rPr>
+      </w:pPr>
+    </w:p>
+    <w:p>
+      <w:pPr>
+        <w:pStyle w:val="ListParagraph"/>
+        <w:numPr>
+          <w:ilvl w:val="0"/>
+          <w:numId w:val="3"/>
+        </w:numPr>
+        <w:rPr>
+          <w:sz w:val="24"/>
+          <w:szCs w:val="24"/>
+        </w:rPr>
+      </w:pPr>
+      <w:r>
+        <w:rPr>
+          <w:sz w:val="24"/>
+          <w:szCs w:val="24"/>
+        </w:rPr>
+        <w:t>Database</w:t>
+      </w:r>
+    </w:p>
+    <w:p>
+      <w:pPr>
+        <w:ind w:left="1440"/>
+        <w:rPr>
+          <w:sz w:val="24"/>
+          <w:szCs w:val="24"/>
+        </w:rPr>
+      </w:pPr>
+      <w:r>
+        <w:rPr>
+          <w:sz w:val="24"/>
+          <w:szCs w:val="24"/>
+        </w:rPr>
+        <w:t xml:space="preserve">Title, </w:t>
+      </w:r>
+      <w:proofErr w:type="spellStart"/>
+      <w:r>
+        <w:rPr>
+          <w:sz w:val="24"/>
+          <w:szCs w:val="24"/>
+        </w:rPr>
+        <w:t>SubTitle</w:t>
+      </w:r>
+      <w:proofErr w:type="spellEnd"/>
+      <w:r>
+        <w:rPr>
+          <w:sz w:val="24"/>
+          <w:szCs w:val="24"/>
+        </w:rPr>
+        <w:t xml:space="preserve">, </w:t>
+      </w:r>
+      <w:proofErr w:type="spellStart"/>
+      <w:r>
+        <w:rPr>
+          <w:sz w:val="24"/>
+          <w:szCs w:val="24"/>
+        </w:rPr>
+        <w:t>ItemName</w:t>
+      </w:r>
+      <w:proofErr w:type="spellEnd"/>
+      <w:r>
+        <w:rPr>
+          <w:sz w:val="24"/>
+          <w:szCs w:val="24"/>
+        </w:rPr>
+        <w:t xml:space="preserve">, </w:t>
+      </w:r>
+      <w:proofErr w:type="spellStart"/>
+      <w:r>
+        <w:rPr>
+          <w:sz w:val="24"/>
+          <w:szCs w:val="24"/>
+        </w:rPr>
+        <w:t>ItemInfo</w:t>
+      </w:r>
+      <w:proofErr w:type="spellEnd"/>
+      <w:r>
+        <w:rPr>
+          <w:sz w:val="24"/>
+          <w:szCs w:val="24"/>
+        </w:rPr>
+        <w:t xml:space="preserve">, </w:t>
+      </w:r>
+      <w:proofErr w:type="spellStart"/>
+      <w:r>
+        <w:rPr>
+          <w:sz w:val="24"/>
+          <w:szCs w:val="24"/>
+        </w:rPr>
+        <w:t>ItemPrice</w:t>
+      </w:r>
+      <w:proofErr w:type="spellEnd"/>
+      <w:r>
+        <w:rPr>
+          <w:sz w:val="24"/>
+          <w:szCs w:val="24"/>
+        </w:rPr>
+        <w:t xml:space="preserve"> (Coin, Drop, Diamond </w:t>
+      </w:r>
+      <w:proofErr w:type="spellStart"/>
+      <w:r>
+        <w:rPr>
+          <w:sz w:val="24"/>
+          <w:szCs w:val="24"/>
+        </w:rPr>
+        <w:t>etc</w:t>
+      </w:r>
+      <w:proofErr w:type="spellEnd"/>
+      <w:r>
+        <w:rPr>
+          <w:sz w:val="24"/>
+          <w:szCs w:val="24"/>
+        </w:rPr>
+        <w:t xml:space="preserve">), </w:t>
+      </w:r>
+      <w:proofErr w:type="spellStart"/>
+      <w:r>
+        <w:rPr>
+          <w:sz w:val="24"/>
+          <w:szCs w:val="24"/>
+        </w:rPr>
+        <w:t>RequireLevee</w:t>
+      </w:r>
+      <w:proofErr w:type="spellEnd"/>
+      <w:r>
+        <w:rPr>
+          <w:sz w:val="24"/>
+          <w:szCs w:val="24"/>
+        </w:rPr>
+        <w:t xml:space="preserve">, </w:t>
+      </w:r>
+      <w:proofErr w:type="spellStart"/>
+      <w:r>
+        <w:rPr>
+          <w:sz w:val="24"/>
+          <w:szCs w:val="24"/>
+        </w:rPr>
+        <w:t>ItemBalance</w:t>
+      </w:r>
+      <w:proofErr w:type="spellEnd"/>
+      <w:r>
+        <w:rPr>
+          <w:sz w:val="24"/>
+          <w:szCs w:val="24"/>
+        </w:rPr>
+        <w:t xml:space="preserve"> (Total, Used), </w:t>
+      </w:r>
+    </w:p>
+    <w:p>
+      <w:pPr>
+        <w:ind w:left="1440"/>
+        <w:rPr>
+          <w:sz w:val="24"/>
+          <w:szCs w:val="24"/>
+        </w:rPr>
+      </w:pPr>
+      <w:proofErr w:type="spellStart"/>
+      <w:r>
+        <w:rPr>
+          <w:sz w:val="24"/>
+          <w:szCs w:val="24"/>
+        </w:rPr>
+        <w:t>AvailableFlag</w:t>
+      </w:r>
+      <w:proofErr w:type="spellEnd"/>
+    </w:p>
+    <w:p>
+      <w:pPr>
+        <w:pStyle w:val="ListParagraph"/>
+        <w:numPr>
+          <w:ilvl w:val="0"/>
+          <w:numId w:val="3"/>
+        </w:numPr>
+        <w:rPr>
+          <w:sz w:val="24"/>
+          <w:szCs w:val="24"/>
+        </w:rPr>
+      </w:pPr>
+      <w:r>
+        <w:rPr>
+          <w:sz w:val="24"/>
+          <w:szCs w:val="24"/>
+        </w:rPr>
+        <w:t>Questions</w:t>
+      </w:r>
+    </w:p>
+    <w:p>
+      <w:pPr>
+        <w:pStyle w:val="ListParagraph"/>
+        <w:numPr>
+          <w:ilvl w:val="1"/>
+          <w:numId w:val="3"/>
+        </w:numPr>
+        <w:rPr>
+          <w:sz w:val="24"/>
+          <w:szCs w:val="24"/>
+        </w:rPr>
+      </w:pPr>
+      <w:r>
+        <w:rPr>
+          <w:sz w:val="24"/>
+          <w:szCs w:val="24"/>
+        </w:rPr>
+        <w:t>Do you need create shopping database?</w:t>
+      </w:r>
+    </w:p>
+    <w:p>
+      <w:pPr>
+        <w:pStyle w:val="ListParagraph"/>
+        <w:ind w:left="2160"/>
+        <w:rPr>
+          <w:sz w:val="24"/>
+          <w:szCs w:val="24"/>
+        </w:rPr>
+      </w:pPr>
+      <w:r>
+        <w:rPr>
+          <w:sz w:val="24"/>
+          <w:szCs w:val="24"/>
+        </w:rPr>
+        <w:t>I mean Do you need to save shopping info on database?</w:t>
+      </w:r>
+    </w:p>
+    <w:p>
+      <w:pPr>
+        <w:pStyle w:val="ListParagraph"/>
+        <w:ind w:left="2160"/>
+        <w:rPr>
+          <w:sz w:val="24"/>
+          <w:szCs w:val="24"/>
+        </w:rPr>
+      </w:pPr>
+    </w:p>
+    <w:p>
+      <w:pPr>
+        <w:pStyle w:val="ListParagraph"/>
+        <w:numPr>
+          <w:ilvl w:val="1"/>
+          <w:numId w:val="3"/>
+        </w:numPr>
+        <w:rPr>
+          <w:sz w:val="24"/>
+          <w:szCs w:val="24"/>
+        </w:rPr>
+      </w:pPr>
+    </w:p>
+    <w:p>
+      <w:pPr>
+        <w:pStyle w:val="ListParagraph"/>
+        <w:numPr>
+          <w:ilvl w:val="0"/>
+          <w:numId w:val="2"/>
+        </w:numPr>
+        <w:rPr>
+          <w:b/>
+          <w:bCs/>
+          <w:sz w:val="28"/>
+          <w:szCs w:val="28"/>
+        </w:rPr>
+      </w:pPr>
+      <w:r>
+        <w:rPr>
+          <w:b/>
+          <w:bCs/>
+          <w:sz w:val="28"/>
+          <w:szCs w:val="28"/>
+        </w:rPr>
+        <w:t>Wallet &amp; balance</w:t>
+      </w:r>
+    </w:p>
+    <w:p>
+      <w:pPr>
+        <w:pStyle w:val="ListParagraph"/>
+        <w:ind w:left="1080"/>
+        <w:rPr>
+          <w:b/>
+          <w:bCs/>
+          <w:sz w:val="28"/>
+          <w:szCs w:val="28"/>
+        </w:rPr>
+      </w:pPr>
+    </w:p>
+    <w:p>
+      <w:pPr>
+        <w:pStyle w:val="ListParagraph"/>
+        <w:numPr>
+          <w:ilvl w:val="0"/>
+          <w:numId w:val="3"/>
+        </w:numPr>
+        <w:rPr>
+          <w:sz w:val="24"/>
+          <w:szCs w:val="24"/>
+        </w:rPr>
+      </w:pPr>
+      <w:r>
+        <w:rPr>
+          <w:sz w:val="24"/>
+          <w:szCs w:val="24"/>
+        </w:rPr>
+        <w:t>Database</w:t>
+      </w:r>
+    </w:p>
+    <w:p>
+      <w:pPr>
+        <w:pStyle w:val="ListParagraph"/>
+        <w:ind w:left="1440"/>
+        <w:rPr>
+          <w:sz w:val="24"/>
+          <w:szCs w:val="24"/>
+        </w:rPr>
+      </w:pPr>
+      <w:proofErr w:type="spellStart"/>
+      <w:r>
+        <w:rPr>
+          <w:sz w:val="24"/>
+          <w:szCs w:val="24"/>
+        </w:rPr>
+        <w:t>PlayerID</w:t>
+      </w:r>
+      <w:proofErr w:type="spellEnd"/>
+      <w:r>
+        <w:rPr>
+          <w:sz w:val="24"/>
+          <w:szCs w:val="24"/>
+        </w:rPr>
+        <w:t xml:space="preserve">, </w:t>
+      </w:r>
+      <w:proofErr w:type="spellStart"/>
+      <w:r>
+        <w:rPr>
+          <w:sz w:val="24"/>
+          <w:szCs w:val="24"/>
+        </w:rPr>
+        <w:t>walletaddress</w:t>
+      </w:r>
+      <w:proofErr w:type="spellEnd"/>
+      <w:r>
+        <w:rPr>
+          <w:sz w:val="24"/>
+          <w:szCs w:val="24"/>
+        </w:rPr>
+        <w:t xml:space="preserve">, Network, Balance (coin, drop, diamond </w:t>
+      </w:r>
+      <w:proofErr w:type="spellStart"/>
+      <w:r>
+        <w:rPr>
+          <w:sz w:val="24"/>
+          <w:szCs w:val="24"/>
+        </w:rPr>
+        <w:t>etc</w:t>
+      </w:r>
+      <w:proofErr w:type="spellEnd"/>
+      <w:r>
+        <w:rPr>
+          <w:sz w:val="24"/>
+          <w:szCs w:val="24"/>
+        </w:rPr>
+        <w:t xml:space="preserve">), </w:t>
+      </w:r>
+    </w:p>
+    <w:p>
+      <w:pPr>
+        <w:pStyle w:val="ListParagraph"/>
+        <w:numPr>
+          <w:ilvl w:val="0"/>
+          <w:numId w:val="3"/>
+        </w:numPr>
+        <w:rPr>
+          <w:sz w:val="24"/>
+          <w:szCs w:val="24"/>
+        </w:rPr>
+      </w:pPr>
+      <w:r>
+        <w:rPr>
+          <w:sz w:val="24"/>
+          <w:szCs w:val="24"/>
+        </w:rPr>
+        <w:t>Questions</w:t>
+      </w:r>
+    </w:p>
+    <w:p>
+      <w:pPr>
+        <w:pStyle w:val="ListParagraph"/>
+        <w:numPr>
+          <w:ilvl w:val="1"/>
+          <w:numId w:val="3"/>
+        </w:numPr>
+        <w:rPr>
+          <w:sz w:val="24"/>
+          <w:szCs w:val="24"/>
+        </w:rPr>
+      </w:pPr>
+      <w:r>
+        <w:rPr>
+          <w:sz w:val="24"/>
+          <w:szCs w:val="24"/>
+        </w:rPr>
+        <w:t xml:space="preserve">Which network do you </w:t>
+      </w:r>
+      <w:proofErr w:type="gramStart"/>
+      <w:r>
+        <w:rPr>
+          <w:sz w:val="24"/>
+          <w:szCs w:val="24"/>
+        </w:rPr>
+        <w:t>use ?</w:t>
+      </w:r>
+      <w:proofErr w:type="gramEnd"/>
+    </w:p>
+    <w:p>
+      <w:pPr>
+        <w:pStyle w:val="ListParagraph"/>
+        <w:numPr>
+          <w:ilvl w:val="1"/>
+          <w:numId w:val="3"/>
+        </w:numPr>
+        <w:rPr>
+          <w:sz w:val="24"/>
+          <w:szCs w:val="24"/>
+        </w:rPr>
+      </w:pPr>
+      <w:r>
+        <w:rPr>
+          <w:sz w:val="24"/>
+          <w:szCs w:val="24"/>
+        </w:rPr>
+        <w:t>Did you deploy game contract on network?</w:t>
+      </w:r>
+    </w:p>
+    <w:p>
+      <w:pPr>
+        <w:pStyle w:val="ListParagraph"/>
+        <w:numPr>
+          <w:ilvl w:val="1"/>
+          <w:numId w:val="3"/>
+        </w:numPr>
+        <w:rPr>
+          <w:sz w:val="24"/>
+          <w:szCs w:val="24"/>
+        </w:rPr>
+      </w:pPr>
+      <w:r>
+        <w:rPr>
+          <w:sz w:val="24"/>
+          <w:szCs w:val="24"/>
+        </w:rPr>
+        <w:t xml:space="preserve">Player just </w:t>
+      </w:r>
+      <w:proofErr w:type="gramStart"/>
+      <w:r>
+        <w:rPr>
+          <w:sz w:val="24"/>
+          <w:szCs w:val="24"/>
+        </w:rPr>
+        <w:t>purchase</w:t>
+      </w:r>
+      <w:proofErr w:type="gramEnd"/>
+      <w:r>
+        <w:rPr>
+          <w:sz w:val="24"/>
+          <w:szCs w:val="24"/>
+        </w:rPr>
+        <w:t xml:space="preserve"> game coin (coin, drop, diamond </w:t>
+      </w:r>
+      <w:proofErr w:type="spellStart"/>
+      <w:r>
+        <w:rPr>
+          <w:sz w:val="24"/>
+          <w:szCs w:val="24"/>
+        </w:rPr>
+        <w:t>etc</w:t>
+      </w:r>
+      <w:proofErr w:type="spellEnd"/>
+      <w:r>
+        <w:rPr>
+          <w:sz w:val="24"/>
+          <w:szCs w:val="24"/>
+        </w:rPr>
+        <w:t>)</w:t>
+      </w:r>
+      <w:r>
+        <w:rPr>
+          <w:sz w:val="24"/>
+          <w:szCs w:val="24"/>
+        </w:rPr>
+        <w:t xml:space="preserve"> using their cryptocurrency? </w:t>
+      </w:r>
+    </w:p>
+    <w:p>
+      <w:pPr>
+        <w:pStyle w:val="ListParagraph"/>
+        <w:numPr>
+          <w:ilvl w:val="1"/>
+          <w:numId w:val="3"/>
+        </w:numPr>
+        <w:rPr>
+          <w:sz w:val="24"/>
+          <w:szCs w:val="24"/>
+        </w:rPr>
+      </w:pPr>
+      <w:r>
+        <w:rPr>
+          <w:sz w:val="24"/>
+          <w:szCs w:val="24"/>
+        </w:rPr>
+        <w:t>Is this game p2p game? Can player earn while play game?</w:t>
+      </w:r>
+    </w:p>
+    <w:p>
+      <w:pPr>
+        <w:pStyle w:val="ListParagraph"/>
+        <w:ind w:left="2160"/>
+        <w:rPr>
+          <w:sz w:val="24"/>
+          <w:szCs w:val="24"/>
+        </w:rPr>
+      </w:pPr>
+    </w:p>
+    <w:p/>
+    <w:p>
+      <w:pPr>
+        <w:pStyle w:val="ListParagraph"/>
+        <w:rPr>
+          <w:sz w:val="24"/>
+          <w:szCs w:val="24"/>
+        </w:rPr>
+      </w:pPr>
+      <w:r>
+        <w:rPr>
+          <w:sz w:val="24"/>
+          <w:szCs w:val="24"/>
+        </w:rPr>
+        <w:t>Need to create more database information?</w:t>
+      </w:r>
+    </w:p>
+    <w:p>
+      <w:pPr>
+        <w:pStyle w:val="ListParagraph"/>
+        <w:rPr>
+          <w:sz w:val="24"/>
+          <w:szCs w:val="24"/>
+        </w:rPr>
       </w:pPr>
     </w:p>
     <w:sectPr>
@@ -290,8 +2591,216 @@
       </w:rPr>
     </w:lvl>
   </w:abstractNum>
+  <w:abstractNum w:abstractNumId="1" w15:restartNumberingAfterBreak="0">
+    <w:nsid w:val="35D3181B"/>
+    <w:multiLevelType w:val="hybridMultilevel"/>
+    <w:tmpl w:val="FC90D138"/>
+    <w:lvl w:ilvl="0" w:tplc="8CAC4C28">
+      <w:start w:val="1"/>
+      <w:numFmt w:val="bullet"/>
+      <w:lvlText w:val="-"/>
+      <w:lvlJc w:val="left"/>
+      <w:pPr>
+        <w:ind w:left="1440" w:hanging="360"/>
+      </w:pPr>
+      <w:rPr>
+        <w:rFonts w:ascii="Calibri" w:eastAsiaTheme="minorEastAsia" w:hAnsi="Calibri" w:cs="Calibri" w:hint="default"/>
+      </w:rPr>
+    </w:lvl>
+    <w:lvl w:ilvl="1" w:tplc="04090003">
+      <w:start w:val="1"/>
+      <w:numFmt w:val="bullet"/>
+      <w:lvlText w:val="o"/>
+      <w:lvlJc w:val="left"/>
+      <w:pPr>
+        <w:ind w:left="2160" w:hanging="360"/>
+      </w:pPr>
+      <w:rPr>
+        <w:rFonts w:ascii="Courier New" w:hAnsi="Courier New" w:cs="Courier New" w:hint="default"/>
+      </w:rPr>
+    </w:lvl>
+    <w:lvl w:ilvl="2" w:tplc="04090005" w:tentative="1">
+      <w:start w:val="1"/>
+      <w:numFmt w:val="bullet"/>
+      <w:lvlText w:val=""/>
+      <w:lvlJc w:val="left"/>
+      <w:pPr>
+        <w:ind w:left="2880" w:hanging="360"/>
+      </w:pPr>
+      <w:rPr>
+        <w:rFonts w:ascii="Wingdings" w:hAnsi="Wingdings" w:hint="default"/>
+      </w:rPr>
+    </w:lvl>
+    <w:lvl w:ilvl="3" w:tplc="04090001" w:tentative="1">
+      <w:start w:val="1"/>
+      <w:numFmt w:val="bullet"/>
+      <w:lvlText w:val=""/>
+      <w:lvlJc w:val="left"/>
+      <w:pPr>
+        <w:ind w:left="3600" w:hanging="360"/>
+      </w:pPr>
+      <w:rPr>
+        <w:rFonts w:ascii="Symbol" w:hAnsi="Symbol" w:hint="default"/>
+      </w:rPr>
+    </w:lvl>
+    <w:lvl w:ilvl="4" w:tplc="04090003" w:tentative="1">
+      <w:start w:val="1"/>
+      <w:numFmt w:val="bullet"/>
+      <w:lvlText w:val="o"/>
+      <w:lvlJc w:val="left"/>
+      <w:pPr>
+        <w:ind w:left="4320" w:hanging="360"/>
+      </w:pPr>
+      <w:rPr>
+        <w:rFonts w:ascii="Courier New" w:hAnsi="Courier New" w:cs="Courier New" w:hint="default"/>
+      </w:rPr>
+    </w:lvl>
+    <w:lvl w:ilvl="5" w:tplc="04090005" w:tentative="1">
+      <w:start w:val="1"/>
+      <w:numFmt w:val="bullet"/>
+      <w:lvlText w:val=""/>
+      <w:lvlJc w:val="left"/>
+      <w:pPr>
+        <w:ind w:left="5040" w:hanging="360"/>
+      </w:pPr>
+      <w:rPr>
+        <w:rFonts w:ascii="Wingdings" w:hAnsi="Wingdings" w:hint="default"/>
+      </w:rPr>
+    </w:lvl>
+    <w:lvl w:ilvl="6" w:tplc="04090001" w:tentative="1">
+      <w:start w:val="1"/>
+      <w:numFmt w:val="bullet"/>
+      <w:lvlText w:val=""/>
+      <w:lvlJc w:val="left"/>
+      <w:pPr>
+        <w:ind w:left="5760" w:hanging="360"/>
+      </w:pPr>
+      <w:rPr>
+        <w:rFonts w:ascii="Symbol" w:hAnsi="Symbol" w:hint="default"/>
+      </w:rPr>
+    </w:lvl>
+    <w:lvl w:ilvl="7" w:tplc="04090003" w:tentative="1">
+      <w:start w:val="1"/>
+      <w:numFmt w:val="bullet"/>
+      <w:lvlText w:val="o"/>
+      <w:lvlJc w:val="left"/>
+      <w:pPr>
+        <w:ind w:left="6480" w:hanging="360"/>
+      </w:pPr>
+      <w:rPr>
+        <w:rFonts w:ascii="Courier New" w:hAnsi="Courier New" w:cs="Courier New" w:hint="default"/>
+      </w:rPr>
+    </w:lvl>
+    <w:lvl w:ilvl="8" w:tplc="04090005" w:tentative="1">
+      <w:start w:val="1"/>
+      <w:numFmt w:val="bullet"/>
+      <w:lvlText w:val=""/>
+      <w:lvlJc w:val="left"/>
+      <w:pPr>
+        <w:ind w:left="7200" w:hanging="360"/>
+      </w:pPr>
+      <w:rPr>
+        <w:rFonts w:ascii="Wingdings" w:hAnsi="Wingdings" w:hint="default"/>
+      </w:rPr>
+    </w:lvl>
+  </w:abstractNum>
+  <w:abstractNum w:abstractNumId="2" w15:restartNumberingAfterBreak="0">
+    <w:nsid w:val="46A14C5D"/>
+    <w:multiLevelType w:val="hybridMultilevel"/>
+    <w:tmpl w:val="72A21000"/>
+    <w:lvl w:ilvl="0" w:tplc="39968D98">
+      <w:start w:val="1"/>
+      <w:numFmt w:val="decimal"/>
+      <w:lvlText w:val="%1."/>
+      <w:lvlJc w:val="left"/>
+      <w:pPr>
+        <w:ind w:left="1080" w:hanging="360"/>
+      </w:pPr>
+      <w:rPr>
+        <w:rFonts w:hint="default"/>
+      </w:rPr>
+    </w:lvl>
+    <w:lvl w:ilvl="1" w:tplc="04090019" w:tentative="1">
+      <w:start w:val="1"/>
+      <w:numFmt w:val="lowerLetter"/>
+      <w:lvlText w:val="%2."/>
+      <w:lvlJc w:val="left"/>
+      <w:pPr>
+        <w:ind w:left="1800" w:hanging="360"/>
+      </w:pPr>
+    </w:lvl>
+    <w:lvl w:ilvl="2" w:tplc="0409001B" w:tentative="1">
+      <w:start w:val="1"/>
+      <w:numFmt w:val="lowerRoman"/>
+      <w:lvlText w:val="%3."/>
+      <w:lvlJc w:val="right"/>
+      <w:pPr>
+        <w:ind w:left="2520" w:hanging="180"/>
+      </w:pPr>
+    </w:lvl>
+    <w:lvl w:ilvl="3" w:tplc="0409000F" w:tentative="1">
+      <w:start w:val="1"/>
+      <w:numFmt w:val="decimal"/>
+      <w:lvlText w:val="%4."/>
+      <w:lvlJc w:val="left"/>
+      <w:pPr>
+        <w:ind w:left="3240" w:hanging="360"/>
+      </w:pPr>
+    </w:lvl>
+    <w:lvl w:ilvl="4" w:tplc="04090019" w:tentative="1">
+      <w:start w:val="1"/>
+      <w:numFmt w:val="lowerLetter"/>
+      <w:lvlText w:val="%5."/>
+      <w:lvlJc w:val="left"/>
+      <w:pPr>
+        <w:ind w:left="3960" w:hanging="360"/>
+      </w:pPr>
+    </w:lvl>
+    <w:lvl w:ilvl="5" w:tplc="0409001B" w:tentative="1">
+      <w:start w:val="1"/>
+      <w:numFmt w:val="lowerRoman"/>
+      <w:lvlText w:val="%6."/>
+      <w:lvlJc w:val="right"/>
+      <w:pPr>
+        <w:ind w:left="4680" w:hanging="180"/>
+      </w:pPr>
+    </w:lvl>
+    <w:lvl w:ilvl="6" w:tplc="0409000F" w:tentative="1">
+      <w:start w:val="1"/>
+      <w:numFmt w:val="decimal"/>
+      <w:lvlText w:val="%7."/>
+      <w:lvlJc w:val="left"/>
+      <w:pPr>
+        <w:ind w:left="5400" w:hanging="360"/>
+      </w:pPr>
+    </w:lvl>
+    <w:lvl w:ilvl="7" w:tplc="04090019" w:tentative="1">
+      <w:start w:val="1"/>
+      <w:numFmt w:val="lowerLetter"/>
+      <w:lvlText w:val="%8."/>
+      <w:lvlJc w:val="left"/>
+      <w:pPr>
+        <w:ind w:left="6120" w:hanging="360"/>
+      </w:pPr>
+    </w:lvl>
+    <w:lvl w:ilvl="8" w:tplc="0409001B" w:tentative="1">
+      <w:start w:val="1"/>
+      <w:numFmt w:val="lowerRoman"/>
+      <w:lvlText w:val="%9."/>
+      <w:lvlJc w:val="right"/>
+      <w:pPr>
+        <w:ind w:left="6840" w:hanging="180"/>
+      </w:pPr>
+    </w:lvl>
+  </w:abstractNum>
   <w:num w:numId="1" w16cid:durableId="1192034691">
     <w:abstractNumId w:val="0"/>
+  </w:num>
+  <w:num w:numId="2" w16cid:durableId="1755661570">
+    <w:abstractNumId w:val="2"/>
+  </w:num>
+  <w:num w:numId="3" w16cid:durableId="835607412">
+    <w:abstractNumId w:val="1"/>
   </w:num>
 </w:numbering>
 </file>

</xml_diff>